<commit_message>
Taller 7 pregunta 2 completea
</commit_message>
<xml_diff>
--- a/Calculo-2/Taller-7-LeandroRivera-BalmerValencia.docx
+++ b/Calculo-2/Taller-7-LeandroRivera-BalmerValencia.docx
@@ -6953,37 +6953,14 @@
     <w:p>
       <w:pPr>
         <w:rPr>
-          <w:rFonts w:eastAsiaTheme="minorEastAsia"/>
-          <w:b/>
-          <w:bCs/>
-          <w:sz w:val="32"/>
-          <w:szCs w:val="32"/>
-        </w:rPr>
-      </w:pPr>
-      <w:r>
-        <w:rPr>
-          <w:rFonts w:eastAsiaTheme="minorEastAsia"/>
-          <w:b/>
-          <w:bCs/>
-          <w:sz w:val="32"/>
-          <w:szCs w:val="32"/>
-        </w:rPr>
-        <w:t>R/</w:t>
-      </w:r>
-    </w:p>
-    <w:p>
-      <w:pPr>
-        <w:rPr>
-          <w:rFonts w:eastAsiaTheme="minorEastAsia"/>
-          <w:b/>
-          <w:bCs/>
-          <w:sz w:val="32"/>
-          <w:szCs w:val="32"/>
-        </w:rPr>
-      </w:pPr>
-      <w:r>
-        <w:rPr>
-          <w:rFonts w:ascii="Segoe UI" w:hAnsi="Segoe UI" w:cs="Segoe UI"/>
+          <w:rFonts w:cstheme="minorHAnsi"/>
+          <w:color w:val="0D0D0D"/>
+          <w:shd w:val="clear" w:color="auto" w:fill="FFFFFF"/>
+        </w:rPr>
+      </w:pPr>
+      <w:r>
+        <w:rPr>
+          <w:rFonts w:cstheme="minorHAnsi"/>
           <w:color w:val="0D0D0D"/>
           <w:highlight w:val="lightGray"/>
           <w:shd w:val="clear" w:color="auto" w:fill="FFFFFF"/>
@@ -6992,7 +6969,7 @@
       </w:r>
       <w:r>
         <w:rPr>
-          <w:rFonts w:ascii="Segoe UI" w:hAnsi="Segoe UI" w:cs="Segoe UI"/>
+          <w:rFonts w:cstheme="minorHAnsi"/>
           <w:color w:val="0D0D0D"/>
           <w:highlight w:val="lightGray"/>
           <w:shd w:val="clear" w:color="auto" w:fill="FFFFFF"/>
@@ -7001,13 +6978,3203 @@
       </w:r>
       <w:r>
         <w:rPr>
-          <w:rFonts w:ascii="Segoe UI" w:hAnsi="Segoe UI" w:cs="Segoe UI"/>
+          <w:rFonts w:cstheme="minorHAnsi"/>
           <w:color w:val="0D0D0D"/>
           <w:highlight w:val="lightGray"/>
           <w:shd w:val="clear" w:color="auto" w:fill="FFFFFF"/>
         </w:rPr>
         <w:t xml:space="preserve"> del alambre si la densidad lineal en cualquier punto es proporcional a su distancia desde la recta y = 1.</w:t>
       </w:r>
+    </w:p>
+    <w:p>
+      <w:pPr>
+        <w:rPr>
+          <w:rFonts w:eastAsiaTheme="minorEastAsia"/>
+          <w:sz w:val="32"/>
+          <w:szCs w:val="32"/>
+        </w:rPr>
+      </w:pPr>
+      <w:r>
+        <w:rPr>
+          <w:rFonts w:eastAsiaTheme="minorEastAsia"/>
+          <w:b/>
+          <w:bCs/>
+          <w:sz w:val="32"/>
+          <w:szCs w:val="32"/>
+        </w:rPr>
+        <w:t xml:space="preserve">R/ </w:t>
+      </w:r>
+      <w:r>
+        <w:rPr>
+          <w:rFonts w:eastAsiaTheme="minorEastAsia"/>
+          <w:sz w:val="32"/>
+          <w:szCs w:val="32"/>
+        </w:rPr>
+        <w:t xml:space="preserve">Vamos </w:t>
+      </w:r>
+      <w:r>
+        <w:rPr>
+          <w:rFonts w:eastAsiaTheme="minorEastAsia"/>
+          <w:sz w:val="32"/>
+          <w:szCs w:val="32"/>
+        </w:rPr>
+        <w:t xml:space="preserve">a empezar con la parametrización de la semicircunferencia. </w:t>
+      </w:r>
+    </w:p>
+    <w:p>
+      <w:pPr>
+        <w:rPr>
+          <w:rFonts w:eastAsiaTheme="minorEastAsia"/>
+          <w:sz w:val="32"/>
+          <w:szCs w:val="32"/>
+        </w:rPr>
+      </w:pPr>
+      <w:r>
+        <w:rPr>
+          <w:rFonts w:eastAsiaTheme="minorEastAsia"/>
+          <w:sz w:val="32"/>
+          <w:szCs w:val="32"/>
+        </w:rPr>
+        <w:t>Usamos:</w:t>
+      </w:r>
+    </w:p>
+    <w:p>
+      <w:pPr>
+        <w:ind w:left="708"/>
+        <w:rPr>
+          <w:rFonts w:eastAsiaTheme="minorEastAsia"/>
+          <w:sz w:val="32"/>
+          <w:szCs w:val="32"/>
+        </w:rPr>
+      </w:pPr>
+      <m:oMathPara>
+        <m:oMathParaPr>
+          <m:jc m:val="left"/>
+        </m:oMathParaPr>
+        <m:oMath>
+          <m:r>
+            <w:rPr>
+              <w:rFonts w:ascii="Cambria Math" w:eastAsiaTheme="minorEastAsia" w:hAnsi="Cambria Math"/>
+              <w:sz w:val="32"/>
+              <w:szCs w:val="32"/>
+            </w:rPr>
+            <m:t>x=</m:t>
+          </m:r>
+          <m:func>
+            <m:funcPr>
+              <m:ctrlPr>
+                <w:rPr>
+                  <w:rFonts w:ascii="Cambria Math" w:eastAsiaTheme="minorEastAsia" w:hAnsi="Cambria Math"/>
+                  <w:sz w:val="32"/>
+                  <w:szCs w:val="32"/>
+                </w:rPr>
+              </m:ctrlPr>
+            </m:funcPr>
+            <m:fName>
+              <m:r>
+                <m:rPr>
+                  <m:sty m:val="p"/>
+                </m:rPr>
+                <w:rPr>
+                  <w:rFonts w:ascii="Cambria Math" w:eastAsiaTheme="minorEastAsia" w:hAnsi="Cambria Math"/>
+                  <w:sz w:val="32"/>
+                  <w:szCs w:val="32"/>
+                </w:rPr>
+                <m:t>cos</m:t>
+              </m:r>
+            </m:fName>
+            <m:e>
+              <m:d>
+                <m:dPr>
+                  <m:ctrlPr>
+                    <w:rPr>
+                      <w:rFonts w:ascii="Cambria Math" w:eastAsiaTheme="minorEastAsia" w:hAnsi="Cambria Math"/>
+                      <w:i/>
+                      <w:sz w:val="32"/>
+                      <w:szCs w:val="32"/>
+                    </w:rPr>
+                  </m:ctrlPr>
+                </m:dPr>
+                <m:e>
+                  <m:r>
+                    <w:rPr>
+                      <w:rFonts w:ascii="Cambria Math" w:eastAsiaTheme="minorEastAsia" w:hAnsi="Cambria Math"/>
+                      <w:sz w:val="32"/>
+                      <w:szCs w:val="32"/>
+                    </w:rPr>
+                    <m:t>t</m:t>
+                  </m:r>
+                </m:e>
+              </m:d>
+            </m:e>
+          </m:func>
+          <m:r>
+            <w:rPr>
+              <w:rFonts w:ascii="Cambria Math" w:eastAsiaTheme="minorEastAsia" w:hAnsi="Cambria Math"/>
+              <w:sz w:val="32"/>
+              <w:szCs w:val="32"/>
+            </w:rPr>
+            <m:t xml:space="preserve"> </m:t>
+          </m:r>
+        </m:oMath>
+      </m:oMathPara>
+    </w:p>
+    <w:p>
+      <w:pPr>
+        <w:ind w:left="708"/>
+        <w:rPr>
+          <w:rFonts w:ascii="Segoe UI" w:eastAsiaTheme="minorEastAsia" w:hAnsi="Segoe UI" w:cs="Segoe UI"/>
+          <w:sz w:val="32"/>
+          <w:szCs w:val="32"/>
+        </w:rPr>
+      </w:pPr>
+      <m:oMathPara>
+        <m:oMathParaPr>
+          <m:jc m:val="left"/>
+        </m:oMathParaPr>
+        <m:oMath>
+          <m:r>
+            <w:rPr>
+              <w:rFonts w:ascii="Cambria Math" w:eastAsiaTheme="minorEastAsia" w:hAnsi="Cambria Math"/>
+              <w:sz w:val="32"/>
+              <w:szCs w:val="32"/>
+            </w:rPr>
+            <m:t>y=</m:t>
+          </m:r>
+          <m:func>
+            <m:funcPr>
+              <m:ctrlPr>
+                <w:rPr>
+                  <w:rFonts w:ascii="Cambria Math" w:eastAsiaTheme="minorEastAsia" w:hAnsi="Cambria Math"/>
+                  <w:sz w:val="32"/>
+                  <w:szCs w:val="32"/>
+                </w:rPr>
+              </m:ctrlPr>
+            </m:funcPr>
+            <m:fName>
+              <m:r>
+                <m:rPr>
+                  <m:sty m:val="p"/>
+                </m:rPr>
+                <w:rPr>
+                  <w:rFonts w:ascii="Cambria Math" w:eastAsiaTheme="minorEastAsia" w:hAnsi="Cambria Math"/>
+                  <w:sz w:val="32"/>
+                  <w:szCs w:val="32"/>
+                </w:rPr>
+                <m:t>sin</m:t>
+              </m:r>
+            </m:fName>
+            <m:e>
+              <m:d>
+                <m:dPr>
+                  <m:ctrlPr>
+                    <w:rPr>
+                      <w:rFonts w:ascii="Cambria Math" w:eastAsiaTheme="minorEastAsia" w:hAnsi="Cambria Math"/>
+                      <w:i/>
+                      <w:sz w:val="32"/>
+                      <w:szCs w:val="32"/>
+                    </w:rPr>
+                  </m:ctrlPr>
+                </m:dPr>
+                <m:e>
+                  <m:r>
+                    <w:rPr>
+                      <w:rFonts w:ascii="Cambria Math" w:eastAsiaTheme="minorEastAsia" w:hAnsi="Cambria Math"/>
+                      <w:sz w:val="32"/>
+                      <w:szCs w:val="32"/>
+                    </w:rPr>
+                    <m:t>t</m:t>
+                  </m:r>
+                </m:e>
+              </m:d>
+            </m:e>
+          </m:func>
+          <m:r>
+            <w:rPr>
+              <w:rFonts w:ascii="Cambria Math" w:eastAsiaTheme="minorEastAsia" w:hAnsi="Cambria Math"/>
+              <w:sz w:val="32"/>
+              <w:szCs w:val="32"/>
+            </w:rPr>
+            <m:t>,</m:t>
+          </m:r>
+        </m:oMath>
+      </m:oMathPara>
+    </w:p>
+    <w:p>
+      <w:pPr>
+        <w:ind w:left="708"/>
+        <w:rPr>
+          <w:rFonts w:eastAsiaTheme="minorEastAsia"/>
+          <w:sz w:val="32"/>
+          <w:szCs w:val="32"/>
+        </w:rPr>
+      </w:pPr>
+      <w:r>
+        <w:rPr>
+          <w:rFonts w:ascii="Segoe UI" w:eastAsiaTheme="minorEastAsia" w:hAnsi="Segoe UI" w:cs="Segoe UI"/>
+          <w:sz w:val="32"/>
+          <w:szCs w:val="32"/>
+        </w:rPr>
+        <w:t xml:space="preserve">Para </w:t>
+      </w:r>
+      <m:oMath>
+        <m:r>
+          <w:rPr>
+            <w:rStyle w:val="mord"/>
+            <w:rFonts w:ascii="Cambria Math" w:hAnsi="Cambria Math"/>
+            <w:color w:val="0D0D0D"/>
+            <w:sz w:val="29"/>
+            <w:szCs w:val="29"/>
+            <w:bdr w:val="single" w:sz="2" w:space="0" w:color="E3E3E3" w:frame="1"/>
+            <w:shd w:val="clear" w:color="auto" w:fill="FFFFFF"/>
+          </w:rPr>
+          <m:t>0</m:t>
+        </m:r>
+        <m:r>
+          <w:rPr>
+            <w:rStyle w:val="mrel"/>
+            <w:rFonts w:ascii="Cambria Math" w:hAnsi="Cambria Math"/>
+            <w:color w:val="0D0D0D"/>
+            <w:sz w:val="29"/>
+            <w:szCs w:val="29"/>
+            <w:bdr w:val="single" w:sz="2" w:space="0" w:color="E3E3E3" w:frame="1"/>
+            <w:shd w:val="clear" w:color="auto" w:fill="FFFFFF"/>
+          </w:rPr>
+          <m:t>≤</m:t>
+        </m:r>
+        <m:r>
+          <w:rPr>
+            <w:rStyle w:val="mord"/>
+            <w:rFonts w:ascii="Cambria Math" w:hAnsi="Cambria Math"/>
+            <w:color w:val="0D0D0D"/>
+            <w:sz w:val="29"/>
+            <w:szCs w:val="29"/>
+            <w:bdr w:val="single" w:sz="2" w:space="0" w:color="E3E3E3" w:frame="1"/>
+            <w:shd w:val="clear" w:color="auto" w:fill="FFFFFF"/>
+          </w:rPr>
+          <m:t>t</m:t>
+        </m:r>
+        <m:r>
+          <w:rPr>
+            <w:rStyle w:val="mrel"/>
+            <w:rFonts w:ascii="Cambria Math" w:hAnsi="Cambria Math"/>
+            <w:color w:val="0D0D0D"/>
+            <w:sz w:val="29"/>
+            <w:szCs w:val="29"/>
+            <w:bdr w:val="single" w:sz="2" w:space="0" w:color="E3E3E3" w:frame="1"/>
+            <w:shd w:val="clear" w:color="auto" w:fill="FFFFFF"/>
+          </w:rPr>
+          <m:t>≤</m:t>
+        </m:r>
+        <m:r>
+          <w:rPr>
+            <w:rStyle w:val="mord"/>
+            <w:rFonts w:ascii="Cambria Math" w:hAnsi="Cambria Math"/>
+            <w:color w:val="0D0D0D"/>
+            <w:sz w:val="29"/>
+            <w:szCs w:val="29"/>
+            <w:bdr w:val="single" w:sz="2" w:space="0" w:color="E3E3E3" w:frame="1"/>
+            <w:shd w:val="clear" w:color="auto" w:fill="FFFFFF"/>
+          </w:rPr>
+          <m:t>π</m:t>
+        </m:r>
+      </m:oMath>
+      <w:r>
+        <w:rPr>
+          <w:rStyle w:val="mord"/>
+          <w:rFonts w:ascii="Segoe UI" w:eastAsiaTheme="minorEastAsia" w:hAnsi="Segoe UI" w:cs="Segoe UI"/>
+          <w:iCs/>
+          <w:color w:val="0D0D0D"/>
+          <w:sz w:val="29"/>
+          <w:szCs w:val="29"/>
+          <w:bdr w:val="single" w:sz="2" w:space="0" w:color="E3E3E3" w:frame="1"/>
+          <w:shd w:val="clear" w:color="auto" w:fill="FFFFFF"/>
+        </w:rPr>
+        <w:t xml:space="preserve">  </w:t>
+      </w:r>
+      <w:r>
+        <w:rPr>
+          <w:rFonts w:eastAsiaTheme="minorEastAsia"/>
+          <w:sz w:val="32"/>
+          <w:szCs w:val="32"/>
+        </w:rPr>
+        <w:t xml:space="preserve">como </w:t>
+      </w:r>
+      <w:r>
+        <w:rPr>
+          <w:rFonts w:eastAsiaTheme="minorEastAsia"/>
+          <w:sz w:val="32"/>
+          <w:szCs w:val="32"/>
+        </w:rPr>
+        <w:t>la parametrización de la semicircunferencia de radio 1.</w:t>
+      </w:r>
+    </w:p>
+    <w:p>
+      <w:pPr>
+        <w:rPr>
+          <w:rFonts w:eastAsiaTheme="minorEastAsia"/>
+          <w:sz w:val="32"/>
+          <w:szCs w:val="32"/>
+        </w:rPr>
+      </w:pPr>
+      <w:r>
+        <w:rPr>
+          <w:rFonts w:eastAsiaTheme="minorEastAsia"/>
+          <w:sz w:val="32"/>
+          <w:szCs w:val="32"/>
+        </w:rPr>
+        <w:t>Ahora calculamos la masa total M</w:t>
+      </w:r>
+    </w:p>
+    <w:p>
+      <w:pPr>
+        <w:rPr>
+          <w:rFonts w:eastAsiaTheme="minorEastAsia"/>
+          <w:sz w:val="32"/>
+          <w:szCs w:val="32"/>
+        </w:rPr>
+      </w:pPr>
+      <w:r>
+        <w:rPr>
+          <w:rFonts w:eastAsiaTheme="minorEastAsia"/>
+          <w:sz w:val="32"/>
+          <w:szCs w:val="32"/>
+        </w:rPr>
+        <w:t xml:space="preserve">La densidad lineal en términos de t es  </w:t>
+      </w:r>
+      <m:oMath>
+        <m:r>
+          <w:rPr>
+            <w:rStyle w:val="mord"/>
+            <w:rFonts w:ascii="Cambria Math" w:hAnsi="Cambria Math"/>
+            <w:color w:val="0D0D0D"/>
+            <w:sz w:val="29"/>
+            <w:szCs w:val="29"/>
+            <w:shd w:val="clear" w:color="auto" w:fill="FFFFFF"/>
+          </w:rPr>
+          <m:t>λ</m:t>
+        </m:r>
+        <m:r>
+          <w:rPr>
+            <w:rStyle w:val="mopen"/>
+            <w:rFonts w:ascii="Cambria Math" w:hAnsi="Cambria Math"/>
+            <w:color w:val="0D0D0D"/>
+            <w:sz w:val="29"/>
+            <w:szCs w:val="29"/>
+            <w:shd w:val="clear" w:color="auto" w:fill="FFFFFF"/>
+          </w:rPr>
+          <m:t>(</m:t>
+        </m:r>
+        <m:r>
+          <w:rPr>
+            <w:rStyle w:val="mord"/>
+            <w:rFonts w:ascii="Cambria Math" w:hAnsi="Cambria Math"/>
+            <w:color w:val="0D0D0D"/>
+            <w:sz w:val="29"/>
+            <w:szCs w:val="29"/>
+            <w:shd w:val="clear" w:color="auto" w:fill="FFFFFF"/>
+          </w:rPr>
+          <m:t>t</m:t>
+        </m:r>
+        <m:r>
+          <w:rPr>
+            <w:rStyle w:val="mclose"/>
+            <w:rFonts w:ascii="Cambria Math" w:hAnsi="Cambria Math"/>
+            <w:color w:val="0D0D0D"/>
+            <w:sz w:val="29"/>
+            <w:szCs w:val="29"/>
+            <w:shd w:val="clear" w:color="auto" w:fill="FFFFFF"/>
+          </w:rPr>
+          <m:t>)</m:t>
+        </m:r>
+        <m:r>
+          <w:rPr>
+            <w:rStyle w:val="mrel"/>
+            <w:rFonts w:ascii="Cambria Math" w:hAnsi="Cambria Math"/>
+            <w:color w:val="0D0D0D"/>
+            <w:sz w:val="29"/>
+            <w:szCs w:val="29"/>
+            <w:shd w:val="clear" w:color="auto" w:fill="FFFFFF"/>
+          </w:rPr>
+          <m:t>=</m:t>
+        </m:r>
+        <m:r>
+          <w:rPr>
+            <w:rStyle w:val="mord"/>
+            <w:rFonts w:ascii="Cambria Math" w:hAnsi="Cambria Math"/>
+            <w:color w:val="0D0D0D"/>
+            <w:sz w:val="29"/>
+            <w:szCs w:val="29"/>
+            <w:shd w:val="clear" w:color="auto" w:fill="FFFFFF"/>
+          </w:rPr>
+          <m:t>k</m:t>
+        </m:r>
+        <m:r>
+          <w:rPr>
+            <w:rStyle w:val="mopen"/>
+            <w:rFonts w:ascii="Cambria Math" w:hAnsi="Cambria Math"/>
+            <w:color w:val="0D0D0D"/>
+            <w:sz w:val="29"/>
+            <w:szCs w:val="29"/>
+            <w:shd w:val="clear" w:color="auto" w:fill="FFFFFF"/>
+          </w:rPr>
+          <m:t>(</m:t>
+        </m:r>
+        <m:r>
+          <w:rPr>
+            <w:rStyle w:val="mord"/>
+            <w:rFonts w:ascii="Cambria Math" w:hAnsi="Cambria Math"/>
+            <w:color w:val="0D0D0D"/>
+            <w:sz w:val="29"/>
+            <w:szCs w:val="29"/>
+            <w:shd w:val="clear" w:color="auto" w:fill="FFFFFF"/>
+          </w:rPr>
+          <m:t>1</m:t>
+        </m:r>
+        <m:r>
+          <w:rPr>
+            <w:rStyle w:val="mbin"/>
+            <w:rFonts w:ascii="Cambria Math" w:hAnsi="Cambria Math"/>
+            <w:color w:val="0D0D0D"/>
+            <w:sz w:val="29"/>
+            <w:szCs w:val="29"/>
+            <w:shd w:val="clear" w:color="auto" w:fill="FFFFFF"/>
+          </w:rPr>
+          <m:t>-</m:t>
+        </m:r>
+        <m:r>
+          <w:rPr>
+            <w:rStyle w:val="mop"/>
+            <w:rFonts w:ascii="Cambria Math" w:hAnsi="Cambria Math"/>
+            <w:color w:val="0D0D0D"/>
+            <w:sz w:val="29"/>
+            <w:szCs w:val="29"/>
+            <w:shd w:val="clear" w:color="auto" w:fill="FFFFFF"/>
+          </w:rPr>
+          <m:t>sin</m:t>
+        </m:r>
+        <m:r>
+          <w:rPr>
+            <w:rStyle w:val="mopen"/>
+            <w:rFonts w:ascii="Cambria Math" w:hAnsi="Cambria Math"/>
+            <w:color w:val="0D0D0D"/>
+            <w:sz w:val="29"/>
+            <w:szCs w:val="29"/>
+            <w:shd w:val="clear" w:color="auto" w:fill="FFFFFF"/>
+          </w:rPr>
+          <m:t>(</m:t>
+        </m:r>
+        <m:r>
+          <w:rPr>
+            <w:rStyle w:val="mord"/>
+            <w:rFonts w:ascii="Cambria Math" w:hAnsi="Cambria Math"/>
+            <w:color w:val="0D0D0D"/>
+            <w:sz w:val="29"/>
+            <w:szCs w:val="29"/>
+            <w:shd w:val="clear" w:color="auto" w:fill="FFFFFF"/>
+          </w:rPr>
+          <m:t>t</m:t>
+        </m:r>
+        <m:r>
+          <w:rPr>
+            <w:rStyle w:val="mclose"/>
+            <w:rFonts w:ascii="Cambria Math" w:hAnsi="Cambria Math"/>
+            <w:color w:val="0D0D0D"/>
+            <w:sz w:val="29"/>
+            <w:szCs w:val="29"/>
+            <w:shd w:val="clear" w:color="auto" w:fill="FFFFFF"/>
+          </w:rPr>
+          <m:t>))</m:t>
+        </m:r>
+      </m:oMath>
+    </w:p>
+    <w:p>
+      <w:pPr>
+        <w:rPr>
+          <w:rFonts w:eastAsiaTheme="minorEastAsia"/>
+          <w:sz w:val="32"/>
+          <w:szCs w:val="32"/>
+        </w:rPr>
+      </w:pPr>
+      <w:r>
+        <w:rPr>
+          <w:rFonts w:eastAsiaTheme="minorEastAsia"/>
+          <w:sz w:val="32"/>
+          <w:szCs w:val="32"/>
+        </w:rPr>
+        <w:t xml:space="preserve">El </w:t>
+      </w:r>
+      <w:r>
+        <w:rPr>
+          <w:rFonts w:eastAsiaTheme="minorEastAsia"/>
+          <w:sz w:val="32"/>
+          <w:szCs w:val="32"/>
+        </w:rPr>
+        <w:t xml:space="preserve">diferencial de arco </w:t>
+      </w:r>
+      <w:proofErr w:type="spellStart"/>
+      <w:r>
+        <w:rPr>
+          <w:rFonts w:eastAsiaTheme="minorEastAsia"/>
+          <w:i/>
+          <w:iCs/>
+          <w:sz w:val="32"/>
+          <w:szCs w:val="32"/>
+        </w:rPr>
+        <w:t>ds</w:t>
+      </w:r>
+      <w:proofErr w:type="spellEnd"/>
+      <w:r>
+        <w:rPr>
+          <w:rFonts w:eastAsiaTheme="minorEastAsia"/>
+          <w:i/>
+          <w:iCs/>
+          <w:sz w:val="32"/>
+          <w:szCs w:val="32"/>
+        </w:rPr>
+        <w:t xml:space="preserve"> </w:t>
+      </w:r>
+      <w:r>
+        <w:rPr>
+          <w:rFonts w:eastAsiaTheme="minorEastAsia"/>
+          <w:sz w:val="32"/>
+          <w:szCs w:val="32"/>
+        </w:rPr>
+        <w:t xml:space="preserve">es igual a </w:t>
+      </w:r>
+      <w:r>
+        <w:rPr>
+          <w:rFonts w:eastAsiaTheme="minorEastAsia"/>
+          <w:i/>
+          <w:iCs/>
+          <w:sz w:val="32"/>
+          <w:szCs w:val="32"/>
+        </w:rPr>
+        <w:t xml:space="preserve"> </w:t>
+      </w:r>
+      <m:oMath>
+        <m:rad>
+          <m:radPr>
+            <m:degHide m:val="1"/>
+            <m:ctrlPr>
+              <w:rPr>
+                <w:rFonts w:ascii="Cambria Math" w:eastAsiaTheme="minorEastAsia" w:hAnsi="Cambria Math"/>
+                <w:i/>
+                <w:iCs/>
+                <w:sz w:val="32"/>
+                <w:szCs w:val="32"/>
+              </w:rPr>
+            </m:ctrlPr>
+          </m:radPr>
+          <m:deg/>
+          <m:e>
+            <m:sSup>
+              <m:sSupPr>
+                <m:ctrlPr>
+                  <w:rPr>
+                    <w:rFonts w:ascii="Cambria Math" w:eastAsiaTheme="minorEastAsia" w:hAnsi="Cambria Math"/>
+                    <w:i/>
+                    <w:iCs/>
+                    <w:sz w:val="32"/>
+                    <w:szCs w:val="32"/>
+                  </w:rPr>
+                </m:ctrlPr>
+              </m:sSupPr>
+              <m:e>
+                <m:r>
+                  <w:rPr>
+                    <w:rFonts w:ascii="Cambria Math" w:hAnsi="Cambria Math"/>
+                    <w:sz w:val="32"/>
+                    <w:szCs w:val="32"/>
+                  </w:rPr>
+                  <m:t>(</m:t>
+                </m:r>
+                <m:box>
+                  <m:boxPr>
+                    <m:ctrlPr>
+                      <w:rPr>
+                        <w:rFonts w:ascii="Cambria Math" w:hAnsi="Cambria Math"/>
+                        <w:i/>
+                        <w:iCs/>
+                        <w:sz w:val="32"/>
+                        <w:szCs w:val="32"/>
+                      </w:rPr>
+                    </m:ctrlPr>
+                  </m:boxPr>
+                  <m:e>
+                    <m:argPr>
+                      <m:argSz m:val="-1"/>
+                    </m:argPr>
+                    <m:f>
+                      <m:fPr>
+                        <m:ctrlPr>
+                          <w:rPr>
+                            <w:rFonts w:ascii="Cambria Math" w:hAnsi="Cambria Math"/>
+                            <w:i/>
+                            <w:iCs/>
+                            <w:sz w:val="32"/>
+                            <w:szCs w:val="32"/>
+                          </w:rPr>
+                        </m:ctrlPr>
+                      </m:fPr>
+                      <m:num>
+                        <m:r>
+                          <w:rPr>
+                            <w:rFonts w:ascii="Cambria Math" w:hAnsi="Cambria Math"/>
+                            <w:sz w:val="32"/>
+                            <w:szCs w:val="32"/>
+                          </w:rPr>
+                          <m:t>dx</m:t>
+                        </m:r>
+                      </m:num>
+                      <m:den>
+                        <m:r>
+                          <w:rPr>
+                            <w:rFonts w:ascii="Cambria Math" w:hAnsi="Cambria Math"/>
+                            <w:sz w:val="32"/>
+                            <w:szCs w:val="32"/>
+                          </w:rPr>
+                          <m:t>dt</m:t>
+                        </m:r>
+                      </m:den>
+                    </m:f>
+                  </m:e>
+                </m:box>
+                <m:r>
+                  <w:rPr>
+                    <w:rFonts w:ascii="Cambria Math" w:hAnsi="Cambria Math"/>
+                    <w:sz w:val="32"/>
+                    <w:szCs w:val="32"/>
+                  </w:rPr>
+                  <m:t>)</m:t>
+                </m:r>
+              </m:e>
+              <m:sup>
+                <m:r>
+                  <w:rPr>
+                    <w:rFonts w:ascii="Cambria Math" w:hAnsi="Cambria Math"/>
+                    <w:sz w:val="32"/>
+                    <w:szCs w:val="32"/>
+                  </w:rPr>
+                  <m:t>2</m:t>
+                </m:r>
+              </m:sup>
+            </m:sSup>
+            <m:r>
+              <w:rPr>
+                <w:rFonts w:ascii="Cambria Math" w:hAnsi="Cambria Math"/>
+                <w:sz w:val="32"/>
+                <w:szCs w:val="32"/>
+              </w:rPr>
+              <m:t>+</m:t>
+            </m:r>
+            <m:sSup>
+              <m:sSupPr>
+                <m:ctrlPr>
+                  <w:rPr>
+                    <w:rFonts w:ascii="Cambria Math" w:eastAsiaTheme="minorEastAsia" w:hAnsi="Cambria Math"/>
+                    <w:i/>
+                    <w:iCs/>
+                    <w:sz w:val="32"/>
+                    <w:szCs w:val="32"/>
+                  </w:rPr>
+                </m:ctrlPr>
+              </m:sSupPr>
+              <m:e>
+                <m:r>
+                  <w:rPr>
+                    <w:rFonts w:ascii="Cambria Math" w:hAnsi="Cambria Math"/>
+                    <w:sz w:val="32"/>
+                    <w:szCs w:val="32"/>
+                  </w:rPr>
+                  <m:t>(</m:t>
+                </m:r>
+                <m:box>
+                  <m:boxPr>
+                    <m:ctrlPr>
+                      <w:rPr>
+                        <w:rFonts w:ascii="Cambria Math" w:hAnsi="Cambria Math"/>
+                        <w:i/>
+                        <w:iCs/>
+                        <w:sz w:val="32"/>
+                        <w:szCs w:val="32"/>
+                      </w:rPr>
+                    </m:ctrlPr>
+                  </m:boxPr>
+                  <m:e>
+                    <m:argPr>
+                      <m:argSz m:val="-1"/>
+                    </m:argPr>
+                    <m:f>
+                      <m:fPr>
+                        <m:ctrlPr>
+                          <w:rPr>
+                            <w:rFonts w:ascii="Cambria Math" w:hAnsi="Cambria Math"/>
+                            <w:i/>
+                            <w:iCs/>
+                            <w:sz w:val="32"/>
+                            <w:szCs w:val="32"/>
+                          </w:rPr>
+                        </m:ctrlPr>
+                      </m:fPr>
+                      <m:num>
+                        <m:r>
+                          <w:rPr>
+                            <w:rFonts w:ascii="Cambria Math" w:hAnsi="Cambria Math"/>
+                            <w:sz w:val="32"/>
+                            <w:szCs w:val="32"/>
+                          </w:rPr>
+                          <m:t>dy</m:t>
+                        </m:r>
+                      </m:num>
+                      <m:den>
+                        <m:r>
+                          <w:rPr>
+                            <w:rFonts w:ascii="Cambria Math" w:hAnsi="Cambria Math"/>
+                            <w:sz w:val="32"/>
+                            <w:szCs w:val="32"/>
+                          </w:rPr>
+                          <m:t>dt</m:t>
+                        </m:r>
+                      </m:den>
+                    </m:f>
+                  </m:e>
+                </m:box>
+                <m:r>
+                  <w:rPr>
+                    <w:rFonts w:ascii="Cambria Math" w:hAnsi="Cambria Math"/>
+                    <w:sz w:val="32"/>
+                    <w:szCs w:val="32"/>
+                  </w:rPr>
+                  <m:t>)</m:t>
+                </m:r>
+              </m:e>
+              <m:sup>
+                <m:r>
+                  <w:rPr>
+                    <w:rFonts w:ascii="Cambria Math" w:hAnsi="Cambria Math"/>
+                    <w:sz w:val="32"/>
+                    <w:szCs w:val="32"/>
+                  </w:rPr>
+                  <m:t xml:space="preserve">2   </m:t>
+                </m:r>
+              </m:sup>
+            </m:sSup>
+            <m:r>
+              <w:rPr>
+                <w:rFonts w:ascii="Cambria Math" w:eastAsiaTheme="minorEastAsia" w:hAnsi="Cambria Math"/>
+                <w:sz w:val="32"/>
+                <w:szCs w:val="32"/>
+              </w:rPr>
+              <m:t>dt</m:t>
+            </m:r>
+          </m:e>
+        </m:rad>
+        <m:r>
+          <w:rPr>
+            <w:rFonts w:ascii="Cambria Math" w:eastAsiaTheme="minorEastAsia" w:hAnsi="Cambria Math"/>
+            <w:sz w:val="32"/>
+            <w:szCs w:val="32"/>
+          </w:rPr>
+          <m:t>= dt</m:t>
+        </m:r>
+      </m:oMath>
+      <w:r>
+        <w:rPr>
+          <w:rFonts w:eastAsiaTheme="minorEastAsia"/>
+          <w:i/>
+          <w:iCs/>
+          <w:sz w:val="32"/>
+          <w:szCs w:val="32"/>
+        </w:rPr>
+        <w:t xml:space="preserve">, ya que </w:t>
+      </w:r>
+    </w:p>
+    <w:p>
+      <w:pPr>
+        <w:rPr>
+          <w:rStyle w:val="mclose"/>
+          <w:rFonts w:eastAsiaTheme="minorEastAsia"/>
+          <w:color w:val="0D0D0D"/>
+          <w:sz w:val="29"/>
+          <w:szCs w:val="29"/>
+          <w:shd w:val="clear" w:color="auto" w:fill="FFFFFF"/>
+        </w:rPr>
+      </w:pPr>
+      <m:oMath>
+        <m:f>
+          <m:fPr>
+            <m:ctrlPr>
+              <w:rPr>
+                <w:rStyle w:val="mord"/>
+                <w:rFonts w:ascii="Cambria Math" w:eastAsiaTheme="minorEastAsia" w:hAnsi="Cambria Math"/>
+                <w:i/>
+                <w:iCs/>
+                <w:color w:val="0D0D0D"/>
+                <w:sz w:val="29"/>
+                <w:szCs w:val="29"/>
+                <w:shd w:val="clear" w:color="auto" w:fill="FFFFFF"/>
+              </w:rPr>
+            </m:ctrlPr>
+          </m:fPr>
+          <m:num>
+            <m:r>
+              <w:rPr>
+                <w:rStyle w:val="mord"/>
+                <w:rFonts w:ascii="Cambria Math" w:eastAsiaTheme="minorEastAsia" w:hAnsi="Cambria Math"/>
+                <w:color w:val="0D0D0D"/>
+                <w:sz w:val="29"/>
+                <w:szCs w:val="29"/>
+                <w:shd w:val="clear" w:color="auto" w:fill="FFFFFF"/>
+              </w:rPr>
+              <m:t>dx</m:t>
+            </m:r>
+          </m:num>
+          <m:den>
+            <m:r>
+              <w:rPr>
+                <w:rStyle w:val="mord"/>
+                <w:rFonts w:ascii="Cambria Math" w:eastAsiaTheme="minorEastAsia" w:hAnsi="Cambria Math"/>
+                <w:color w:val="0D0D0D"/>
+                <w:sz w:val="29"/>
+                <w:szCs w:val="29"/>
+                <w:shd w:val="clear" w:color="auto" w:fill="FFFFFF"/>
+              </w:rPr>
+              <m:t>dt</m:t>
+            </m:r>
+          </m:den>
+        </m:f>
+        <m:r>
+          <w:rPr>
+            <w:rStyle w:val="mrel"/>
+            <w:rFonts w:ascii="Cambria Math" w:hAnsi="Cambria Math"/>
+            <w:color w:val="0D0D0D"/>
+            <w:sz w:val="29"/>
+            <w:szCs w:val="29"/>
+            <w:shd w:val="clear" w:color="auto" w:fill="FFFFFF"/>
+          </w:rPr>
+          <m:t>=</m:t>
+        </m:r>
+        <m:r>
+          <w:rPr>
+            <w:rStyle w:val="mbin"/>
+            <w:rFonts w:ascii="Cambria Math" w:hAnsi="Cambria Math"/>
+            <w:color w:val="0D0D0D"/>
+            <w:sz w:val="29"/>
+            <w:szCs w:val="29"/>
+            <w:shd w:val="clear" w:color="auto" w:fill="FFFFFF"/>
+          </w:rPr>
+          <m:t>-</m:t>
+        </m:r>
+        <m:r>
+          <w:rPr>
+            <w:rStyle w:val="mop"/>
+            <w:rFonts w:ascii="Cambria Math" w:hAnsi="Cambria Math"/>
+            <w:color w:val="0D0D0D"/>
+            <w:sz w:val="29"/>
+            <w:szCs w:val="29"/>
+            <w:shd w:val="clear" w:color="auto" w:fill="FFFFFF"/>
+          </w:rPr>
+          <m:t>sin</m:t>
+        </m:r>
+        <m:d>
+          <m:dPr>
+            <m:ctrlPr>
+              <w:rPr>
+                <w:rStyle w:val="mopen"/>
+                <w:rFonts w:ascii="Cambria Math" w:hAnsi="Cambria Math"/>
+                <w:i/>
+                <w:color w:val="0D0D0D"/>
+                <w:sz w:val="29"/>
+                <w:szCs w:val="29"/>
+                <w:shd w:val="clear" w:color="auto" w:fill="FFFFFF"/>
+              </w:rPr>
+            </m:ctrlPr>
+          </m:dPr>
+          <m:e>
+            <m:r>
+              <w:rPr>
+                <w:rStyle w:val="mord"/>
+                <w:rFonts w:ascii="Cambria Math" w:hAnsi="Cambria Math"/>
+                <w:color w:val="0D0D0D"/>
+                <w:sz w:val="29"/>
+                <w:szCs w:val="29"/>
+                <w:shd w:val="clear" w:color="auto" w:fill="FFFFFF"/>
+              </w:rPr>
+              <m:t>t</m:t>
+            </m:r>
+            <m:ctrlPr>
+              <w:rPr>
+                <w:rStyle w:val="mclose"/>
+                <w:rFonts w:ascii="Cambria Math" w:hAnsi="Cambria Math"/>
+                <w:i/>
+                <w:color w:val="0D0D0D"/>
+                <w:sz w:val="29"/>
+                <w:szCs w:val="29"/>
+                <w:shd w:val="clear" w:color="auto" w:fill="FFFFFF"/>
+              </w:rPr>
+            </m:ctrlPr>
+          </m:e>
+        </m:d>
+      </m:oMath>
+      <w:r>
+        <w:rPr>
+          <w:rStyle w:val="mclose"/>
+          <w:rFonts w:eastAsiaTheme="minorEastAsia"/>
+          <w:color w:val="0D0D0D"/>
+          <w:sz w:val="29"/>
+          <w:szCs w:val="29"/>
+          <w:shd w:val="clear" w:color="auto" w:fill="FFFFFF"/>
+        </w:rPr>
+        <w:t xml:space="preserve">  y  </w:t>
+      </w:r>
+      <m:oMath>
+        <m:f>
+          <m:fPr>
+            <m:ctrlPr>
+              <w:rPr>
+                <w:rStyle w:val="mord"/>
+                <w:rFonts w:ascii="Cambria Math" w:eastAsiaTheme="minorEastAsia" w:hAnsi="Cambria Math"/>
+                <w:i/>
+                <w:iCs/>
+                <w:color w:val="0D0D0D"/>
+                <w:sz w:val="29"/>
+                <w:szCs w:val="29"/>
+                <w:shd w:val="clear" w:color="auto" w:fill="FFFFFF"/>
+              </w:rPr>
+            </m:ctrlPr>
+          </m:fPr>
+          <m:num>
+            <m:r>
+              <w:rPr>
+                <w:rStyle w:val="mord"/>
+                <w:rFonts w:ascii="Cambria Math" w:eastAsiaTheme="minorEastAsia" w:hAnsi="Cambria Math"/>
+                <w:color w:val="0D0D0D"/>
+                <w:sz w:val="29"/>
+                <w:szCs w:val="29"/>
+                <w:shd w:val="clear" w:color="auto" w:fill="FFFFFF"/>
+              </w:rPr>
+              <m:t>dy</m:t>
+            </m:r>
+          </m:num>
+          <m:den>
+            <m:r>
+              <w:rPr>
+                <w:rStyle w:val="mord"/>
+                <w:rFonts w:ascii="Cambria Math" w:eastAsiaTheme="minorEastAsia" w:hAnsi="Cambria Math"/>
+                <w:color w:val="0D0D0D"/>
+                <w:sz w:val="29"/>
+                <w:szCs w:val="29"/>
+                <w:shd w:val="clear" w:color="auto" w:fill="FFFFFF"/>
+              </w:rPr>
+              <m:t>dt</m:t>
+            </m:r>
+          </m:den>
+        </m:f>
+        <m:r>
+          <w:rPr>
+            <w:rStyle w:val="mrel"/>
+            <w:rFonts w:ascii="Cambria Math" w:hAnsi="Cambria Math"/>
+            <w:color w:val="0D0D0D"/>
+            <w:sz w:val="29"/>
+            <w:szCs w:val="29"/>
+            <w:shd w:val="clear" w:color="auto" w:fill="FFFFFF"/>
+          </w:rPr>
+          <m:t>=</m:t>
+        </m:r>
+        <m:r>
+          <w:rPr>
+            <w:rStyle w:val="mbin"/>
+            <w:rFonts w:ascii="Cambria Math" w:hAnsi="Cambria Math"/>
+            <w:color w:val="0D0D0D"/>
+            <w:sz w:val="29"/>
+            <w:szCs w:val="29"/>
+            <w:shd w:val="clear" w:color="auto" w:fill="FFFFFF"/>
+          </w:rPr>
+          <m:t>cos</m:t>
+        </m:r>
+        <m:d>
+          <m:dPr>
+            <m:ctrlPr>
+              <w:rPr>
+                <w:rStyle w:val="mopen"/>
+                <w:rFonts w:ascii="Cambria Math" w:hAnsi="Cambria Math"/>
+                <w:i/>
+                <w:color w:val="0D0D0D"/>
+                <w:sz w:val="29"/>
+                <w:szCs w:val="29"/>
+                <w:shd w:val="clear" w:color="auto" w:fill="FFFFFF"/>
+              </w:rPr>
+            </m:ctrlPr>
+          </m:dPr>
+          <m:e>
+            <m:r>
+              <w:rPr>
+                <w:rStyle w:val="mord"/>
+                <w:rFonts w:ascii="Cambria Math" w:hAnsi="Cambria Math"/>
+                <w:color w:val="0D0D0D"/>
+                <w:sz w:val="29"/>
+                <w:szCs w:val="29"/>
+                <w:shd w:val="clear" w:color="auto" w:fill="FFFFFF"/>
+              </w:rPr>
+              <m:t>t</m:t>
+            </m:r>
+            <m:ctrlPr>
+              <w:rPr>
+                <w:rStyle w:val="mclose"/>
+                <w:rFonts w:ascii="Cambria Math" w:hAnsi="Cambria Math"/>
+                <w:i/>
+                <w:color w:val="0D0D0D"/>
+                <w:sz w:val="29"/>
+                <w:szCs w:val="29"/>
+                <w:shd w:val="clear" w:color="auto" w:fill="FFFFFF"/>
+              </w:rPr>
+            </m:ctrlPr>
+          </m:e>
+        </m:d>
+      </m:oMath>
+      <w:r>
+        <w:rPr>
+          <w:rStyle w:val="mclose"/>
+          <w:rFonts w:eastAsiaTheme="minorEastAsia"/>
+          <w:color w:val="0D0D0D"/>
+          <w:sz w:val="29"/>
+          <w:szCs w:val="29"/>
+          <w:shd w:val="clear" w:color="auto" w:fill="FFFFFF"/>
+        </w:rPr>
+        <w:t xml:space="preserve">  ,y para un </w:t>
+      </w:r>
+      <w:r>
+        <w:rPr>
+          <w:rStyle w:val="mclose"/>
+          <w:rFonts w:eastAsiaTheme="minorEastAsia"/>
+          <w:color w:val="0D0D0D"/>
+          <w:sz w:val="29"/>
+          <w:szCs w:val="29"/>
+          <w:shd w:val="clear" w:color="auto" w:fill="FFFFFF"/>
+        </w:rPr>
+        <w:t>círculo</w:t>
+      </w:r>
+      <w:r>
+        <w:rPr>
+          <w:rStyle w:val="mclose"/>
+          <w:rFonts w:eastAsiaTheme="minorEastAsia"/>
+          <w:color w:val="0D0D0D"/>
+          <w:sz w:val="29"/>
+          <w:szCs w:val="29"/>
+          <w:shd w:val="clear" w:color="auto" w:fill="FFFFFF"/>
+        </w:rPr>
+        <w:t xml:space="preserve"> de radio 1,</w:t>
+      </w:r>
+    </w:p>
+    <w:p>
+      <w:pPr>
+        <w:rPr>
+          <w:rFonts w:eastAsiaTheme="minorEastAsia"/>
+          <w:b/>
+          <w:bCs/>
+          <w:sz w:val="32"/>
+          <w:szCs w:val="32"/>
+        </w:rPr>
+      </w:pPr>
+      <w:r>
+        <w:rPr>
+          <w:rStyle w:val="mclose"/>
+          <w:rFonts w:eastAsiaTheme="minorEastAsia"/>
+          <w:color w:val="0D0D0D"/>
+          <w:sz w:val="29"/>
+          <w:szCs w:val="29"/>
+          <w:shd w:val="clear" w:color="auto" w:fill="FFFFFF"/>
+        </w:rPr>
+        <w:t xml:space="preserve"> </w:t>
+      </w:r>
+      <m:oMath>
+        <m:sSup>
+          <m:sSupPr>
+            <m:ctrlPr>
+              <w:rPr>
+                <w:rStyle w:val="mclose"/>
+                <w:rFonts w:ascii="Cambria Math" w:eastAsiaTheme="minorEastAsia" w:hAnsi="Cambria Math"/>
+                <w:i/>
+                <w:color w:val="0D0D0D"/>
+                <w:sz w:val="29"/>
+                <w:szCs w:val="29"/>
+                <w:shd w:val="clear" w:color="auto" w:fill="FFFFFF"/>
+              </w:rPr>
+            </m:ctrlPr>
+          </m:sSupPr>
+          <m:e>
+            <m:r>
+              <w:rPr>
+                <w:rStyle w:val="mclose"/>
+                <w:rFonts w:ascii="Cambria Math" w:hAnsi="Cambria Math"/>
+                <w:color w:val="0D0D0D"/>
+                <w:sz w:val="29"/>
+                <w:szCs w:val="29"/>
+                <w:shd w:val="clear" w:color="auto" w:fill="FFFFFF"/>
+              </w:rPr>
+              <m:t>(-</m:t>
+            </m:r>
+            <m:func>
+              <m:funcPr>
+                <m:ctrlPr>
+                  <w:rPr>
+                    <w:rStyle w:val="mclose"/>
+                    <w:rFonts w:ascii="Cambria Math" w:hAnsi="Cambria Math"/>
+                    <w:color w:val="0D0D0D"/>
+                    <w:sz w:val="29"/>
+                    <w:szCs w:val="29"/>
+                    <w:shd w:val="clear" w:color="auto" w:fill="FFFFFF"/>
+                  </w:rPr>
+                </m:ctrlPr>
+              </m:funcPr>
+              <m:fName>
+                <m:r>
+                  <m:rPr>
+                    <m:sty m:val="p"/>
+                  </m:rPr>
+                  <w:rPr>
+                    <w:rStyle w:val="mclose"/>
+                    <w:rFonts w:ascii="Cambria Math" w:hAnsi="Cambria Math"/>
+                    <w:color w:val="0D0D0D"/>
+                    <w:sz w:val="29"/>
+                    <w:szCs w:val="29"/>
+                    <w:shd w:val="clear" w:color="auto" w:fill="FFFFFF"/>
+                  </w:rPr>
+                  <m:t>sin</m:t>
+                </m:r>
+                <m:ctrlPr>
+                  <w:rPr>
+                    <w:rStyle w:val="mclose"/>
+                    <w:rFonts w:ascii="Cambria Math" w:hAnsi="Cambria Math"/>
+                    <w:i/>
+                    <w:color w:val="0D0D0D"/>
+                    <w:sz w:val="29"/>
+                    <w:szCs w:val="29"/>
+                    <w:shd w:val="clear" w:color="auto" w:fill="FFFFFF"/>
+                  </w:rPr>
+                </m:ctrlPr>
+              </m:fName>
+              <m:e>
+                <m:d>
+                  <m:dPr>
+                    <m:ctrlPr>
+                      <w:rPr>
+                        <w:rStyle w:val="mclose"/>
+                        <w:rFonts w:ascii="Cambria Math" w:hAnsi="Cambria Math"/>
+                        <w:i/>
+                        <w:color w:val="0D0D0D"/>
+                        <w:sz w:val="29"/>
+                        <w:szCs w:val="29"/>
+                        <w:shd w:val="clear" w:color="auto" w:fill="FFFFFF"/>
+                      </w:rPr>
+                    </m:ctrlPr>
+                  </m:dPr>
+                  <m:e>
+                    <m:r>
+                      <w:rPr>
+                        <w:rStyle w:val="mclose"/>
+                        <w:rFonts w:ascii="Cambria Math" w:hAnsi="Cambria Math"/>
+                        <w:color w:val="0D0D0D"/>
+                        <w:sz w:val="29"/>
+                        <w:szCs w:val="29"/>
+                        <w:shd w:val="clear" w:color="auto" w:fill="FFFFFF"/>
+                      </w:rPr>
+                      <m:t>t</m:t>
+                    </m:r>
+                  </m:e>
+                </m:d>
+              </m:e>
+            </m:func>
+            <m:r>
+              <w:rPr>
+                <w:rStyle w:val="mclose"/>
+                <w:rFonts w:ascii="Cambria Math" w:hAnsi="Cambria Math"/>
+                <w:color w:val="0D0D0D"/>
+                <w:sz w:val="29"/>
+                <w:szCs w:val="29"/>
+                <w:shd w:val="clear" w:color="auto" w:fill="FFFFFF"/>
+              </w:rPr>
+              <m:t>)</m:t>
+            </m:r>
+          </m:e>
+          <m:sup>
+            <m:r>
+              <w:rPr>
+                <w:rStyle w:val="mclose"/>
+                <w:rFonts w:ascii="Cambria Math" w:hAnsi="Cambria Math"/>
+                <w:color w:val="0D0D0D"/>
+                <w:sz w:val="29"/>
+                <w:szCs w:val="29"/>
+                <w:shd w:val="clear" w:color="auto" w:fill="FFFFFF"/>
+              </w:rPr>
+              <m:t>2</m:t>
+            </m:r>
+          </m:sup>
+        </m:sSup>
+        <m:r>
+          <w:rPr>
+            <w:rStyle w:val="mclose"/>
+            <w:rFonts w:ascii="Cambria Math" w:eastAsiaTheme="minorEastAsia" w:hAnsi="Cambria Math"/>
+            <w:color w:val="0D0D0D"/>
+            <w:sz w:val="29"/>
+            <w:szCs w:val="29"/>
+            <w:shd w:val="clear" w:color="auto" w:fill="FFFFFF"/>
+          </w:rPr>
+          <m:t xml:space="preserve">+ </m:t>
+        </m:r>
+        <m:sSup>
+          <m:sSupPr>
+            <m:ctrlPr>
+              <w:rPr>
+                <w:rStyle w:val="mclose"/>
+                <w:rFonts w:ascii="Cambria Math" w:eastAsiaTheme="minorEastAsia" w:hAnsi="Cambria Math"/>
+                <w:i/>
+                <w:color w:val="0D0D0D"/>
+                <w:sz w:val="29"/>
+                <w:szCs w:val="29"/>
+                <w:shd w:val="clear" w:color="auto" w:fill="FFFFFF"/>
+              </w:rPr>
+            </m:ctrlPr>
+          </m:sSupPr>
+          <m:e>
+            <m:r>
+              <w:rPr>
+                <w:rStyle w:val="mclose"/>
+                <w:rFonts w:ascii="Cambria Math" w:hAnsi="Cambria Math"/>
+                <w:color w:val="0D0D0D"/>
+                <w:sz w:val="29"/>
+                <w:szCs w:val="29"/>
+                <w:shd w:val="clear" w:color="auto" w:fill="FFFFFF"/>
+              </w:rPr>
+              <m:t>(</m:t>
+            </m:r>
+            <m:r>
+              <m:rPr>
+                <m:sty m:val="p"/>
+              </m:rPr>
+              <w:rPr>
+                <w:rStyle w:val="mclose"/>
+                <w:rFonts w:ascii="Cambria Math" w:hAnsi="Cambria Math"/>
+                <w:color w:val="0D0D0D"/>
+                <w:sz w:val="29"/>
+                <w:szCs w:val="29"/>
+                <w:shd w:val="clear" w:color="auto" w:fill="FFFFFF"/>
+              </w:rPr>
+              <m:t>cos⁡</m:t>
+            </m:r>
+            <m:r>
+              <w:rPr>
+                <w:rStyle w:val="mclose"/>
+                <w:rFonts w:ascii="Cambria Math" w:hAnsi="Cambria Math"/>
+                <w:color w:val="0D0D0D"/>
+                <w:sz w:val="29"/>
+                <w:szCs w:val="29"/>
+                <w:shd w:val="clear" w:color="auto" w:fill="FFFFFF"/>
+              </w:rPr>
+              <m:t>(t))</m:t>
+            </m:r>
+          </m:e>
+          <m:sup>
+            <m:r>
+              <w:rPr>
+                <w:rStyle w:val="mclose"/>
+                <w:rFonts w:ascii="Cambria Math" w:hAnsi="Cambria Math"/>
+                <w:color w:val="0D0D0D"/>
+                <w:sz w:val="29"/>
+                <w:szCs w:val="29"/>
+                <w:shd w:val="clear" w:color="auto" w:fill="FFFFFF"/>
+              </w:rPr>
+              <m:t>2</m:t>
+            </m:r>
+          </m:sup>
+        </m:sSup>
+        <m:r>
+          <w:rPr>
+            <w:rStyle w:val="mclose"/>
+            <w:rFonts w:ascii="Cambria Math" w:eastAsiaTheme="minorEastAsia" w:hAnsi="Cambria Math"/>
+            <w:color w:val="0D0D0D"/>
+            <w:sz w:val="29"/>
+            <w:szCs w:val="29"/>
+            <w:shd w:val="clear" w:color="auto" w:fill="FFFFFF"/>
+          </w:rPr>
+          <m:t>=1</m:t>
+        </m:r>
+      </m:oMath>
+    </w:p>
+    <w:p>
+      <w:pPr>
+        <w:rPr>
+          <w:rFonts w:eastAsiaTheme="minorEastAsia"/>
+          <w:sz w:val="32"/>
+          <w:szCs w:val="32"/>
+        </w:rPr>
+      </w:pPr>
+      <w:r>
+        <w:rPr>
+          <w:rFonts w:eastAsiaTheme="minorEastAsia"/>
+          <w:sz w:val="32"/>
+          <w:szCs w:val="32"/>
+        </w:rPr>
+        <w:t>Entonces, la masa total M es:</w:t>
+      </w:r>
+    </w:p>
+    <w:p>
+      <w:pPr>
+        <w:rPr>
+          <w:rFonts w:eastAsiaTheme="minorEastAsia"/>
+          <w:b/>
+          <w:bCs/>
+          <w:sz w:val="32"/>
+          <w:szCs w:val="32"/>
+        </w:rPr>
+      </w:pPr>
+      <m:oMathPara>
+        <m:oMathParaPr>
+          <m:jc m:val="left"/>
+        </m:oMathParaPr>
+        <m:oMath>
+          <m:r>
+            <w:rPr>
+              <w:rFonts w:ascii="Cambria Math" w:eastAsiaTheme="minorEastAsia" w:hAnsi="Cambria Math"/>
+              <w:sz w:val="32"/>
+              <w:szCs w:val="32"/>
+            </w:rPr>
+            <w:lastRenderedPageBreak/>
+            <m:t xml:space="preserve">M= </m:t>
+          </m:r>
+          <m:nary>
+            <m:naryPr>
+              <m:limLoc m:val="subSup"/>
+              <m:ctrlPr>
+                <w:rPr>
+                  <w:rFonts w:ascii="Cambria Math" w:eastAsiaTheme="minorEastAsia" w:hAnsi="Cambria Math"/>
+                  <w:i/>
+                  <w:sz w:val="32"/>
+                  <w:szCs w:val="32"/>
+                </w:rPr>
+              </m:ctrlPr>
+            </m:naryPr>
+            <m:sub>
+              <m:r>
+                <w:rPr>
+                  <w:rFonts w:ascii="Cambria Math" w:eastAsiaTheme="minorEastAsia" w:hAnsi="Cambria Math"/>
+                  <w:sz w:val="32"/>
+                  <w:szCs w:val="32"/>
+                </w:rPr>
+                <m:t>0</m:t>
+              </m:r>
+            </m:sub>
+            <m:sup>
+              <m:r>
+                <w:rPr>
+                  <w:rFonts w:ascii="Cambria Math" w:hAnsi="Cambria Math"/>
+                  <w:color w:val="0D0D0D"/>
+                  <w:sz w:val="20"/>
+                  <w:szCs w:val="20"/>
+                  <w:shd w:val="clear" w:color="auto" w:fill="FFFFFF"/>
+                </w:rPr>
+                <m:t>π</m:t>
+              </m:r>
+            </m:sup>
+            <m:e>
+              <m:r>
+                <w:rPr>
+                  <w:rFonts w:ascii="Cambria Math" w:eastAsiaTheme="minorEastAsia" w:hAnsi="Cambria Math"/>
+                  <w:sz w:val="32"/>
+                  <w:szCs w:val="32"/>
+                </w:rPr>
+                <m:t>k</m:t>
+              </m:r>
+              <m:d>
+                <m:dPr>
+                  <m:ctrlPr>
+                    <w:rPr>
+                      <w:rFonts w:ascii="Cambria Math" w:eastAsiaTheme="minorEastAsia" w:hAnsi="Cambria Math"/>
+                      <w:i/>
+                      <w:sz w:val="32"/>
+                      <w:szCs w:val="32"/>
+                    </w:rPr>
+                  </m:ctrlPr>
+                </m:dPr>
+                <m:e>
+                  <m:r>
+                    <w:rPr>
+                      <w:rFonts w:ascii="Cambria Math" w:eastAsiaTheme="minorEastAsia" w:hAnsi="Cambria Math"/>
+                      <w:sz w:val="32"/>
+                      <w:szCs w:val="32"/>
+                    </w:rPr>
+                    <m:t xml:space="preserve"> 1-sin(t)</m:t>
+                  </m:r>
+                </m:e>
+              </m:d>
+              <m:r>
+                <w:rPr>
+                  <w:rFonts w:ascii="Cambria Math" w:eastAsiaTheme="minorEastAsia" w:hAnsi="Cambria Math"/>
+                  <w:sz w:val="32"/>
+                  <w:szCs w:val="32"/>
+                </w:rPr>
+                <m:t>dt</m:t>
+              </m:r>
+            </m:e>
+          </m:nary>
+          <m:r>
+            <m:rPr>
+              <m:sty m:val="bi"/>
+            </m:rPr>
+            <w:rPr>
+              <w:rFonts w:ascii="Cambria Math" w:eastAsiaTheme="minorEastAsia" w:hAnsi="Cambria Math"/>
+              <w:sz w:val="32"/>
+              <w:szCs w:val="32"/>
+            </w:rPr>
+            <m:t xml:space="preserve"> </m:t>
+          </m:r>
+        </m:oMath>
+      </m:oMathPara>
+    </w:p>
+    <w:p>
+      <w:pPr>
+        <w:rPr>
+          <w:rFonts w:eastAsiaTheme="minorEastAsia"/>
+          <w:b/>
+          <w:bCs/>
+          <w:sz w:val="32"/>
+          <w:szCs w:val="32"/>
+        </w:rPr>
+      </w:pPr>
+    </w:p>
+    <w:p>
+      <w:pPr>
+        <w:rPr>
+          <w:rFonts w:eastAsiaTheme="minorEastAsia"/>
+          <w:b/>
+          <w:bCs/>
+          <w:sz w:val="32"/>
+          <w:szCs w:val="32"/>
+        </w:rPr>
+      </w:pPr>
+      <m:oMathPara>
+        <m:oMathParaPr>
+          <m:jc m:val="left"/>
+        </m:oMathParaPr>
+        <m:oMath>
+          <m:r>
+            <w:rPr>
+              <w:rFonts w:ascii="Cambria Math" w:eastAsiaTheme="minorEastAsia" w:hAnsi="Cambria Math"/>
+              <w:sz w:val="32"/>
+              <w:szCs w:val="32"/>
+            </w:rPr>
+            <m:t>=k</m:t>
+          </m:r>
+          <m:sSubSup>
+            <m:sSubSupPr>
+              <m:ctrlPr>
+                <w:rPr>
+                  <w:rFonts w:ascii="Cambria Math" w:eastAsiaTheme="minorEastAsia" w:hAnsi="Cambria Math"/>
+                  <w:i/>
+                  <w:sz w:val="32"/>
+                  <w:szCs w:val="32"/>
+                </w:rPr>
+              </m:ctrlPr>
+            </m:sSubSupPr>
+            <m:e>
+              <m:r>
+                <w:rPr>
+                  <w:rFonts w:ascii="Cambria Math" w:eastAsiaTheme="minorEastAsia" w:hAnsi="Cambria Math"/>
+                  <w:sz w:val="32"/>
+                  <w:szCs w:val="32"/>
+                </w:rPr>
+                <m:t>[t+</m:t>
+              </m:r>
+              <m:r>
+                <m:rPr>
+                  <m:sty m:val="p"/>
+                </m:rPr>
+                <w:rPr>
+                  <w:rFonts w:ascii="Cambria Math" w:eastAsiaTheme="minorEastAsia" w:hAnsi="Cambria Math"/>
+                  <w:sz w:val="32"/>
+                  <w:szCs w:val="32"/>
+                </w:rPr>
+                <m:t>cos⁡</m:t>
+              </m:r>
+              <m:r>
+                <w:rPr>
+                  <w:rFonts w:ascii="Cambria Math" w:eastAsiaTheme="minorEastAsia" w:hAnsi="Cambria Math"/>
+                  <w:sz w:val="32"/>
+                  <w:szCs w:val="32"/>
+                </w:rPr>
+                <m:t>(t)]</m:t>
+              </m:r>
+            </m:e>
+            <m:sub>
+              <m:r>
+                <w:rPr>
+                  <w:rFonts w:ascii="Cambria Math" w:eastAsiaTheme="minorEastAsia" w:hAnsi="Cambria Math"/>
+                  <w:sz w:val="32"/>
+                  <w:szCs w:val="32"/>
+                </w:rPr>
+                <m:t>0</m:t>
+              </m:r>
+            </m:sub>
+            <m:sup>
+              <m:r>
+                <w:rPr>
+                  <w:rFonts w:ascii="Cambria Math" w:hAnsi="Cambria Math"/>
+                  <w:color w:val="0D0D0D"/>
+                  <w:sz w:val="32"/>
+                  <w:szCs w:val="32"/>
+                  <w:shd w:val="clear" w:color="auto" w:fill="FFFFFF"/>
+                </w:rPr>
+                <m:t>π</m:t>
+              </m:r>
+            </m:sup>
+          </m:sSubSup>
+          <m:r>
+            <w:rPr>
+              <w:rFonts w:ascii="Cambria Math" w:eastAsiaTheme="minorEastAsia" w:hAnsi="Cambria Math"/>
+              <w:sz w:val="32"/>
+              <w:szCs w:val="32"/>
+            </w:rPr>
+            <m:t>=k</m:t>
+          </m:r>
+          <m:d>
+            <m:dPr>
+              <m:ctrlPr>
+                <w:rPr>
+                  <w:rFonts w:ascii="Cambria Math" w:eastAsiaTheme="minorEastAsia" w:hAnsi="Cambria Math"/>
+                  <w:i/>
+                  <w:sz w:val="32"/>
+                  <w:szCs w:val="32"/>
+                </w:rPr>
+              </m:ctrlPr>
+            </m:dPr>
+            <m:e>
+              <m:r>
+                <w:rPr>
+                  <w:rFonts w:ascii="Cambria Math" w:hAnsi="Cambria Math"/>
+                  <w:color w:val="0D0D0D"/>
+                  <w:sz w:val="32"/>
+                  <w:szCs w:val="32"/>
+                  <w:shd w:val="clear" w:color="auto" w:fill="FFFFFF"/>
+                </w:rPr>
+                <m:t>π+[-1-1]</m:t>
+              </m:r>
+            </m:e>
+          </m:d>
+          <m:r>
+            <w:rPr>
+              <w:rFonts w:ascii="Cambria Math" w:eastAsiaTheme="minorEastAsia" w:hAnsi="Cambria Math"/>
+              <w:sz w:val="32"/>
+              <w:szCs w:val="32"/>
+            </w:rPr>
+            <m:t>=k(</m:t>
+          </m:r>
+          <m:r>
+            <w:rPr>
+              <w:rFonts w:ascii="Cambria Math" w:hAnsi="Cambria Math"/>
+              <w:color w:val="0D0D0D"/>
+              <w:sz w:val="32"/>
+              <w:szCs w:val="32"/>
+              <w:shd w:val="clear" w:color="auto" w:fill="FFFFFF"/>
+            </w:rPr>
+            <m:t>π-2</m:t>
+          </m:r>
+          <m:r>
+            <w:rPr>
+              <w:rFonts w:ascii="Cambria Math" w:eastAsiaTheme="minorEastAsia" w:hAnsi="Cambria Math"/>
+              <w:sz w:val="32"/>
+              <w:szCs w:val="32"/>
+            </w:rPr>
+            <m:t>)</m:t>
+          </m:r>
+        </m:oMath>
+      </m:oMathPara>
+    </w:p>
+    <w:p>
+      <w:pPr>
+        <w:rPr>
+          <w:rFonts w:eastAsiaTheme="minorEastAsia"/>
+          <w:sz w:val="32"/>
+          <w:szCs w:val="32"/>
+        </w:rPr>
+      </w:pPr>
+    </w:p>
+    <w:p>
+      <w:pPr>
+        <w:rPr>
+          <w:rFonts w:eastAsiaTheme="minorEastAsia"/>
+          <w:sz w:val="32"/>
+          <w:szCs w:val="32"/>
+        </w:rPr>
+      </w:pPr>
+      <w:r>
+        <w:rPr>
+          <w:rFonts w:eastAsiaTheme="minorEastAsia"/>
+          <w:sz w:val="32"/>
+          <w:szCs w:val="32"/>
+        </w:rPr>
+        <w:t>Cálculo</w:t>
+      </w:r>
+      <w:r>
+        <w:rPr>
+          <w:rFonts w:eastAsiaTheme="minorEastAsia"/>
+          <w:sz w:val="32"/>
+          <w:szCs w:val="32"/>
+        </w:rPr>
+        <w:t xml:space="preserve"> de</w:t>
+      </w:r>
+      <m:oMath>
+        <m:r>
+          <w:rPr>
+            <w:rFonts w:ascii="Cambria Math" w:eastAsiaTheme="minorEastAsia" w:hAnsi="Cambria Math"/>
+            <w:sz w:val="32"/>
+            <w:szCs w:val="32"/>
+          </w:rPr>
+          <m:t xml:space="preserve">  </m:t>
+        </m:r>
+        <m:acc>
+          <m:accPr>
+            <m:chr m:val="̅"/>
+            <m:ctrlPr>
+              <w:rPr>
+                <w:rFonts w:ascii="Cambria Math" w:eastAsiaTheme="minorEastAsia" w:hAnsi="Cambria Math"/>
+                <w:i/>
+                <w:sz w:val="32"/>
+                <w:szCs w:val="32"/>
+              </w:rPr>
+            </m:ctrlPr>
+          </m:accPr>
+          <m:e>
+            <m:r>
+              <w:rPr>
+                <w:rFonts w:ascii="Cambria Math" w:eastAsiaTheme="minorEastAsia" w:hAnsi="Cambria Math"/>
+                <w:sz w:val="32"/>
+                <w:szCs w:val="32"/>
+              </w:rPr>
+              <m:t>x</m:t>
+            </m:r>
+          </m:e>
+        </m:acc>
+        <m:r>
+          <w:rPr>
+            <w:rFonts w:ascii="Cambria Math" w:eastAsiaTheme="minorEastAsia" w:hAnsi="Cambria Math"/>
+            <w:sz w:val="32"/>
+            <w:szCs w:val="32"/>
+          </w:rPr>
+          <m:t xml:space="preserve">  </m:t>
+        </m:r>
+      </m:oMath>
+      <w:r>
+        <w:rPr>
+          <w:color w:val="0D0D0D"/>
+          <w:sz w:val="36"/>
+          <w:szCs w:val="36"/>
+          <w:shd w:val="clear" w:color="auto" w:fill="FFFFFF"/>
+        </w:rPr>
+        <w:t xml:space="preserve">   </w:t>
+      </w:r>
+      <w:r>
+        <w:rPr>
+          <w:color w:val="0D0D0D"/>
+          <w:sz w:val="36"/>
+          <w:szCs w:val="36"/>
+          <w:shd w:val="clear" w:color="auto" w:fill="FFFFFF"/>
+        </w:rPr>
+        <w:t xml:space="preserve"> </w:t>
+      </w:r>
+      <w:r>
+        <w:rPr>
+          <w:color w:val="0D0D0D"/>
+          <w:sz w:val="36"/>
+          <w:szCs w:val="36"/>
+          <w:shd w:val="clear" w:color="auto" w:fill="FFFFFF"/>
+        </w:rPr>
+        <w:t xml:space="preserve">  </w:t>
+      </w:r>
+    </w:p>
+    <w:p>
+      <w:pPr>
+        <w:rPr>
+          <w:rFonts w:eastAsiaTheme="minorEastAsia"/>
+          <w:b/>
+          <w:bCs/>
+          <w:sz w:val="32"/>
+          <w:szCs w:val="32"/>
+        </w:rPr>
+      </w:pPr>
+      <w:r>
+        <w:rPr>
+          <w:rFonts w:eastAsiaTheme="minorEastAsia"/>
+          <w:sz w:val="32"/>
+          <w:szCs w:val="32"/>
+        </w:rPr>
+        <w:t>Dada la simetría del problema respecto al eje y,</w:t>
+      </w:r>
+      <w:r>
+        <w:rPr>
+          <w:rFonts w:eastAsiaTheme="minorEastAsia"/>
+          <w:b/>
+          <w:bCs/>
+          <w:sz w:val="32"/>
+          <w:szCs w:val="32"/>
+        </w:rPr>
+        <w:t xml:space="preserve"> </w:t>
+      </w:r>
+      <m:oMath>
+        <m:acc>
+          <m:accPr>
+            <m:chr m:val="̅"/>
+            <m:ctrlPr>
+              <w:rPr>
+                <w:rFonts w:ascii="Cambria Math" w:eastAsiaTheme="minorEastAsia" w:hAnsi="Cambria Math"/>
+                <w:i/>
+                <w:sz w:val="32"/>
+                <w:szCs w:val="32"/>
+              </w:rPr>
+            </m:ctrlPr>
+          </m:accPr>
+          <m:e>
+            <m:r>
+              <w:rPr>
+                <w:rFonts w:ascii="Cambria Math" w:eastAsiaTheme="minorEastAsia" w:hAnsi="Cambria Math"/>
+                <w:sz w:val="32"/>
+                <w:szCs w:val="32"/>
+              </w:rPr>
+              <m:t>x</m:t>
+            </m:r>
+          </m:e>
+        </m:acc>
+        <m:r>
+          <w:rPr>
+            <w:rFonts w:ascii="Cambria Math" w:eastAsiaTheme="minorEastAsia" w:hAnsi="Cambria Math"/>
+            <w:sz w:val="32"/>
+            <w:szCs w:val="32"/>
+          </w:rPr>
+          <m:t>=0</m:t>
+        </m:r>
+      </m:oMath>
+    </w:p>
+    <w:p>
+      <w:pPr>
+        <w:rPr>
+          <w:rFonts w:eastAsiaTheme="minorEastAsia"/>
+          <w:sz w:val="32"/>
+          <w:szCs w:val="32"/>
+        </w:rPr>
+      </w:pPr>
+    </w:p>
+    <w:p>
+      <w:pPr>
+        <w:rPr>
+          <w:rFonts w:eastAsiaTheme="minorEastAsia"/>
+          <w:b/>
+          <w:bCs/>
+          <w:sz w:val="32"/>
+          <w:szCs w:val="32"/>
+        </w:rPr>
+      </w:pPr>
+      <w:r>
+        <w:rPr>
+          <w:rFonts w:eastAsiaTheme="minorEastAsia"/>
+          <w:sz w:val="32"/>
+          <w:szCs w:val="32"/>
+        </w:rPr>
+        <w:t>Cálculo de</w:t>
+      </w:r>
+      <m:oMath>
+        <m:r>
+          <w:rPr>
+            <w:rFonts w:ascii="Cambria Math" w:eastAsiaTheme="minorEastAsia" w:hAnsi="Cambria Math"/>
+            <w:sz w:val="32"/>
+            <w:szCs w:val="32"/>
+          </w:rPr>
+          <m:t xml:space="preserve">  </m:t>
+        </m:r>
+        <m:acc>
+          <m:accPr>
+            <m:chr m:val="̅"/>
+            <m:ctrlPr>
+              <w:rPr>
+                <w:rFonts w:ascii="Cambria Math" w:eastAsiaTheme="minorEastAsia" w:hAnsi="Cambria Math"/>
+                <w:i/>
+                <w:sz w:val="32"/>
+                <w:szCs w:val="32"/>
+              </w:rPr>
+            </m:ctrlPr>
+          </m:accPr>
+          <m:e>
+            <m:r>
+              <w:rPr>
+                <w:rFonts w:ascii="Cambria Math" w:eastAsiaTheme="minorEastAsia" w:hAnsi="Cambria Math"/>
+                <w:sz w:val="32"/>
+                <w:szCs w:val="32"/>
+              </w:rPr>
+              <m:t>y</m:t>
+            </m:r>
+          </m:e>
+        </m:acc>
+      </m:oMath>
+    </w:p>
+    <w:p>
+      <w:pPr>
+        <w:rPr>
+          <w:rFonts w:eastAsiaTheme="minorEastAsia"/>
+          <w:sz w:val="32"/>
+          <w:szCs w:val="32"/>
+        </w:rPr>
+      </w:pPr>
+      <w:r>
+        <w:rPr>
+          <w:rFonts w:eastAsiaTheme="minorEastAsia"/>
+          <w:sz w:val="32"/>
+          <w:szCs w:val="32"/>
+        </w:rPr>
+        <w:t>Necesitamos calcular la integral de y ponderada por la densidad lineal y dividida por la masa total:</w:t>
+      </w:r>
+    </w:p>
+    <w:p>
+      <w:pPr>
+        <w:rPr>
+          <w:rFonts w:eastAsiaTheme="minorEastAsia"/>
+          <w:b/>
+          <w:bCs/>
+          <w:sz w:val="32"/>
+          <w:szCs w:val="32"/>
+        </w:rPr>
+      </w:pPr>
+      <m:oMathPara>
+        <m:oMathParaPr>
+          <m:jc m:val="left"/>
+        </m:oMathParaPr>
+        <m:oMath>
+          <m:acc>
+            <m:accPr>
+              <m:chr m:val="̅"/>
+              <m:ctrlPr>
+                <w:rPr>
+                  <w:rFonts w:ascii="Cambria Math" w:eastAsiaTheme="minorEastAsia" w:hAnsi="Cambria Math"/>
+                  <w:i/>
+                  <w:sz w:val="32"/>
+                  <w:szCs w:val="32"/>
+                </w:rPr>
+              </m:ctrlPr>
+            </m:accPr>
+            <m:e>
+              <m:r>
+                <w:rPr>
+                  <w:rFonts w:ascii="Cambria Math" w:eastAsiaTheme="minorEastAsia" w:hAnsi="Cambria Math"/>
+                  <w:sz w:val="32"/>
+                  <w:szCs w:val="32"/>
+                </w:rPr>
+                <m:t>y</m:t>
+              </m:r>
+            </m:e>
+          </m:acc>
+          <m:r>
+            <w:rPr>
+              <w:rFonts w:ascii="Cambria Math" w:eastAsiaTheme="minorEastAsia" w:hAnsi="Cambria Math"/>
+              <w:sz w:val="32"/>
+              <w:szCs w:val="32"/>
+            </w:rPr>
+            <m:t xml:space="preserve">= </m:t>
+          </m:r>
+          <m:f>
+            <m:fPr>
+              <m:ctrlPr>
+                <w:rPr>
+                  <w:rFonts w:ascii="Cambria Math" w:eastAsiaTheme="minorEastAsia" w:hAnsi="Cambria Math"/>
+                  <w:i/>
+                  <w:sz w:val="32"/>
+                  <w:szCs w:val="32"/>
+                </w:rPr>
+              </m:ctrlPr>
+            </m:fPr>
+            <m:num>
+              <m:r>
+                <w:rPr>
+                  <w:rFonts w:ascii="Cambria Math" w:eastAsiaTheme="minorEastAsia" w:hAnsi="Cambria Math"/>
+                  <w:sz w:val="32"/>
+                  <w:szCs w:val="32"/>
+                </w:rPr>
+                <m:t>1</m:t>
+              </m:r>
+            </m:num>
+            <m:den>
+              <m:r>
+                <w:rPr>
+                  <w:rFonts w:ascii="Cambria Math" w:eastAsiaTheme="minorEastAsia" w:hAnsi="Cambria Math"/>
+                  <w:sz w:val="32"/>
+                  <w:szCs w:val="32"/>
+                </w:rPr>
+                <m:t>m</m:t>
+              </m:r>
+            </m:den>
+          </m:f>
+          <m:r>
+            <w:rPr>
+              <w:rFonts w:ascii="Cambria Math" w:eastAsiaTheme="minorEastAsia" w:hAnsi="Cambria Math"/>
+              <w:sz w:val="32"/>
+              <w:szCs w:val="32"/>
+            </w:rPr>
+            <m:t xml:space="preserve"> </m:t>
+          </m:r>
+          <m:nary>
+            <m:naryPr>
+              <m:limLoc m:val="subSup"/>
+              <m:ctrlPr>
+                <w:rPr>
+                  <w:rFonts w:ascii="Cambria Math" w:eastAsiaTheme="minorEastAsia" w:hAnsi="Cambria Math"/>
+                  <w:i/>
+                  <w:sz w:val="32"/>
+                  <w:szCs w:val="32"/>
+                </w:rPr>
+              </m:ctrlPr>
+            </m:naryPr>
+            <m:sub>
+              <m:r>
+                <w:rPr>
+                  <w:rFonts w:ascii="Cambria Math" w:eastAsiaTheme="minorEastAsia" w:hAnsi="Cambria Math"/>
+                  <w:sz w:val="32"/>
+                  <w:szCs w:val="32"/>
+                </w:rPr>
+                <m:t>0</m:t>
+              </m:r>
+            </m:sub>
+            <m:sup>
+              <m:r>
+                <w:rPr>
+                  <w:rFonts w:ascii="Cambria Math" w:hAnsi="Cambria Math"/>
+                  <w:color w:val="0D0D0D"/>
+                  <w:sz w:val="32"/>
+                  <w:szCs w:val="32"/>
+                  <w:shd w:val="clear" w:color="auto" w:fill="FFFFFF"/>
+                </w:rPr>
+                <m:t>π</m:t>
+              </m:r>
+            </m:sup>
+            <m:e>
+              <m:func>
+                <m:funcPr>
+                  <m:ctrlPr>
+                    <w:rPr>
+                      <w:rFonts w:ascii="Cambria Math" w:eastAsiaTheme="minorEastAsia" w:hAnsi="Cambria Math"/>
+                      <w:sz w:val="32"/>
+                      <w:szCs w:val="32"/>
+                    </w:rPr>
+                  </m:ctrlPr>
+                </m:funcPr>
+                <m:fName>
+                  <m:r>
+                    <m:rPr>
+                      <m:sty m:val="p"/>
+                    </m:rPr>
+                    <w:rPr>
+                      <w:rFonts w:ascii="Cambria Math" w:eastAsiaTheme="minorEastAsia" w:hAnsi="Cambria Math"/>
+                      <w:sz w:val="32"/>
+                      <w:szCs w:val="32"/>
+                    </w:rPr>
+                    <m:t>sin</m:t>
+                  </m:r>
+                </m:fName>
+                <m:e>
+                  <m:d>
+                    <m:dPr>
+                      <m:ctrlPr>
+                        <w:rPr>
+                          <w:rFonts w:ascii="Cambria Math" w:eastAsiaTheme="minorEastAsia" w:hAnsi="Cambria Math"/>
+                          <w:i/>
+                          <w:sz w:val="32"/>
+                          <w:szCs w:val="32"/>
+                        </w:rPr>
+                      </m:ctrlPr>
+                    </m:dPr>
+                    <m:e>
+                      <m:r>
+                        <w:rPr>
+                          <w:rFonts w:ascii="Cambria Math" w:eastAsiaTheme="minorEastAsia" w:hAnsi="Cambria Math"/>
+                          <w:sz w:val="32"/>
+                          <w:szCs w:val="32"/>
+                        </w:rPr>
+                        <m:t>t</m:t>
+                      </m:r>
+                    </m:e>
+                  </m:d>
+                </m:e>
+              </m:func>
+              <m:r>
+                <w:rPr>
+                  <w:rFonts w:ascii="Cambria Math" w:eastAsiaTheme="minorEastAsia" w:hAnsi="Cambria Math"/>
+                  <w:sz w:val="32"/>
+                  <w:szCs w:val="32"/>
+                </w:rPr>
+                <m:t>k</m:t>
+              </m:r>
+              <m:d>
+                <m:dPr>
+                  <m:ctrlPr>
+                    <w:rPr>
+                      <w:rFonts w:ascii="Cambria Math" w:eastAsiaTheme="minorEastAsia" w:hAnsi="Cambria Math"/>
+                      <w:i/>
+                      <w:sz w:val="32"/>
+                      <w:szCs w:val="32"/>
+                    </w:rPr>
+                  </m:ctrlPr>
+                </m:dPr>
+                <m:e>
+                  <m:r>
+                    <w:rPr>
+                      <w:rFonts w:ascii="Cambria Math" w:eastAsiaTheme="minorEastAsia" w:hAnsi="Cambria Math"/>
+                      <w:sz w:val="32"/>
+                      <w:szCs w:val="32"/>
+                    </w:rPr>
+                    <m:t>1-</m:t>
+                  </m:r>
+                  <m:r>
+                    <m:rPr>
+                      <m:sty m:val="p"/>
+                    </m:rPr>
+                    <w:rPr>
+                      <w:rFonts w:ascii="Cambria Math" w:eastAsiaTheme="minorEastAsia" w:hAnsi="Cambria Math"/>
+                      <w:sz w:val="32"/>
+                      <w:szCs w:val="32"/>
+                    </w:rPr>
+                    <m:t>sin⁡</m:t>
+                  </m:r>
+                  <m:r>
+                    <w:rPr>
+                      <w:rFonts w:ascii="Cambria Math" w:eastAsiaTheme="minorEastAsia" w:hAnsi="Cambria Math"/>
+                      <w:sz w:val="32"/>
+                      <w:szCs w:val="32"/>
+                    </w:rPr>
+                    <m:t>(t)</m:t>
+                  </m:r>
+                </m:e>
+              </m:d>
+              <m:r>
+                <w:rPr>
+                  <w:rFonts w:ascii="Cambria Math" w:eastAsiaTheme="minorEastAsia" w:hAnsi="Cambria Math"/>
+                  <w:sz w:val="32"/>
+                  <w:szCs w:val="32"/>
+                </w:rPr>
+                <m:t>dt</m:t>
+              </m:r>
+            </m:e>
+          </m:nary>
+        </m:oMath>
+      </m:oMathPara>
+    </w:p>
+    <w:p>
+      <w:pPr>
+        <w:rPr>
+          <w:rFonts w:eastAsiaTheme="minorEastAsia"/>
+          <w:sz w:val="32"/>
+          <w:szCs w:val="32"/>
+        </w:rPr>
+      </w:pPr>
+      <w:r>
+        <w:rPr>
+          <w:rFonts w:eastAsiaTheme="minorEastAsia"/>
+          <w:sz w:val="32"/>
+          <w:szCs w:val="32"/>
+        </w:rPr>
+        <w:t xml:space="preserve">Sustituyendo </w:t>
+      </w:r>
+      <m:oMath>
+        <m:r>
+          <w:rPr>
+            <w:rFonts w:ascii="Cambria Math" w:eastAsiaTheme="minorEastAsia" w:hAnsi="Cambria Math"/>
+            <w:sz w:val="32"/>
+            <w:szCs w:val="32"/>
+          </w:rPr>
+          <m:t>M=k</m:t>
+        </m:r>
+        <m:d>
+          <m:dPr>
+            <m:ctrlPr>
+              <w:rPr>
+                <w:rFonts w:ascii="Cambria Math" w:eastAsiaTheme="minorEastAsia" w:hAnsi="Cambria Math"/>
+                <w:i/>
+                <w:sz w:val="32"/>
+                <w:szCs w:val="32"/>
+              </w:rPr>
+            </m:ctrlPr>
+          </m:dPr>
+          <m:e>
+            <m:r>
+              <w:rPr>
+                <w:rFonts w:ascii="Cambria Math" w:hAnsi="Cambria Math"/>
+                <w:color w:val="0D0D0D"/>
+                <w:sz w:val="32"/>
+                <w:szCs w:val="32"/>
+                <w:shd w:val="clear" w:color="auto" w:fill="FFFFFF"/>
+              </w:rPr>
+              <m:t>π-2</m:t>
+            </m:r>
+          </m:e>
+        </m:d>
+      </m:oMath>
+      <w:r>
+        <w:rPr>
+          <w:rFonts w:eastAsiaTheme="minorEastAsia"/>
+          <w:sz w:val="32"/>
+          <w:szCs w:val="32"/>
+        </w:rPr>
+        <w:t>, la integral se simplifica a:</w:t>
+      </w:r>
+    </w:p>
+    <w:p>
+      <w:pPr>
+        <w:rPr>
+          <w:rFonts w:eastAsiaTheme="minorEastAsia"/>
+          <w:b/>
+          <w:bCs/>
+          <w:sz w:val="32"/>
+          <w:szCs w:val="32"/>
+        </w:rPr>
+      </w:pPr>
+      <m:oMathPara>
+        <m:oMathParaPr>
+          <m:jc m:val="left"/>
+        </m:oMathParaPr>
+        <m:oMath>
+          <m:acc>
+            <m:accPr>
+              <m:chr m:val="̅"/>
+              <m:ctrlPr>
+                <w:rPr>
+                  <w:rFonts w:ascii="Cambria Math" w:eastAsiaTheme="minorEastAsia" w:hAnsi="Cambria Math"/>
+                  <w:i/>
+                  <w:sz w:val="32"/>
+                  <w:szCs w:val="32"/>
+                </w:rPr>
+              </m:ctrlPr>
+            </m:accPr>
+            <m:e>
+              <m:r>
+                <w:rPr>
+                  <w:rFonts w:ascii="Cambria Math" w:eastAsiaTheme="minorEastAsia" w:hAnsi="Cambria Math"/>
+                  <w:sz w:val="32"/>
+                  <w:szCs w:val="32"/>
+                </w:rPr>
+                <m:t>y</m:t>
+              </m:r>
+            </m:e>
+          </m:acc>
+          <m:r>
+            <w:rPr>
+              <w:rFonts w:ascii="Cambria Math" w:eastAsiaTheme="minorEastAsia" w:hAnsi="Cambria Math"/>
+              <w:sz w:val="32"/>
+              <w:szCs w:val="32"/>
+            </w:rPr>
+            <m:t xml:space="preserve">= </m:t>
+          </m:r>
+          <m:f>
+            <m:fPr>
+              <m:ctrlPr>
+                <w:rPr>
+                  <w:rFonts w:ascii="Cambria Math" w:eastAsiaTheme="minorEastAsia" w:hAnsi="Cambria Math"/>
+                  <w:i/>
+                  <w:sz w:val="32"/>
+                  <w:szCs w:val="32"/>
+                </w:rPr>
+              </m:ctrlPr>
+            </m:fPr>
+            <m:num>
+              <m:r>
+                <w:rPr>
+                  <w:rFonts w:ascii="Cambria Math" w:eastAsiaTheme="minorEastAsia" w:hAnsi="Cambria Math"/>
+                  <w:sz w:val="32"/>
+                  <w:szCs w:val="32"/>
+                </w:rPr>
+                <m:t>1</m:t>
+              </m:r>
+            </m:num>
+            <m:den>
+              <m:r>
+                <w:rPr>
+                  <w:rFonts w:ascii="Cambria Math" w:hAnsi="Cambria Math"/>
+                  <w:color w:val="0D0D0D"/>
+                  <w:sz w:val="32"/>
+                  <w:szCs w:val="32"/>
+                  <w:shd w:val="clear" w:color="auto" w:fill="FFFFFF"/>
+                </w:rPr>
+                <m:t>π</m:t>
+              </m:r>
+              <m:r>
+                <w:rPr>
+                  <w:rFonts w:ascii="Cambria Math" w:hAnsi="Cambria Math"/>
+                  <w:color w:val="0D0D0D"/>
+                  <w:sz w:val="32"/>
+                  <w:szCs w:val="32"/>
+                  <w:shd w:val="clear" w:color="auto" w:fill="FFFFFF"/>
+                </w:rPr>
+                <m:t>-2</m:t>
+              </m:r>
+            </m:den>
+          </m:f>
+          <m:r>
+            <w:rPr>
+              <w:rFonts w:ascii="Cambria Math" w:eastAsiaTheme="minorEastAsia" w:hAnsi="Cambria Math"/>
+              <w:sz w:val="32"/>
+              <w:szCs w:val="32"/>
+            </w:rPr>
+            <m:t xml:space="preserve"> </m:t>
+          </m:r>
+          <m:nary>
+            <m:naryPr>
+              <m:limLoc m:val="subSup"/>
+              <m:ctrlPr>
+                <w:rPr>
+                  <w:rFonts w:ascii="Cambria Math" w:eastAsiaTheme="minorEastAsia" w:hAnsi="Cambria Math"/>
+                  <w:i/>
+                  <w:sz w:val="32"/>
+                  <w:szCs w:val="32"/>
+                </w:rPr>
+              </m:ctrlPr>
+            </m:naryPr>
+            <m:sub>
+              <m:r>
+                <w:rPr>
+                  <w:rFonts w:ascii="Cambria Math" w:eastAsiaTheme="minorEastAsia" w:hAnsi="Cambria Math"/>
+                  <w:sz w:val="32"/>
+                  <w:szCs w:val="32"/>
+                </w:rPr>
+                <m:t>0</m:t>
+              </m:r>
+            </m:sub>
+            <m:sup>
+              <m:r>
+                <w:rPr>
+                  <w:rFonts w:ascii="Cambria Math" w:hAnsi="Cambria Math"/>
+                  <w:color w:val="0D0D0D"/>
+                  <w:sz w:val="32"/>
+                  <w:szCs w:val="32"/>
+                  <w:shd w:val="clear" w:color="auto" w:fill="FFFFFF"/>
+                </w:rPr>
+                <m:t>π</m:t>
+              </m:r>
+            </m:sup>
+            <m:e>
+              <m:func>
+                <m:funcPr>
+                  <m:ctrlPr>
+                    <w:rPr>
+                      <w:rFonts w:ascii="Cambria Math" w:eastAsiaTheme="minorEastAsia" w:hAnsi="Cambria Math"/>
+                      <w:sz w:val="32"/>
+                      <w:szCs w:val="32"/>
+                    </w:rPr>
+                  </m:ctrlPr>
+                </m:funcPr>
+                <m:fName>
+                  <m:r>
+                    <m:rPr>
+                      <m:sty m:val="p"/>
+                    </m:rPr>
+                    <w:rPr>
+                      <w:rFonts w:ascii="Cambria Math" w:eastAsiaTheme="minorEastAsia" w:hAnsi="Cambria Math"/>
+                      <w:sz w:val="32"/>
+                      <w:szCs w:val="32"/>
+                    </w:rPr>
+                    <m:t>sin</m:t>
+                  </m:r>
+                </m:fName>
+                <m:e>
+                  <m:d>
+                    <m:dPr>
+                      <m:ctrlPr>
+                        <w:rPr>
+                          <w:rFonts w:ascii="Cambria Math" w:eastAsiaTheme="minorEastAsia" w:hAnsi="Cambria Math"/>
+                          <w:i/>
+                          <w:sz w:val="32"/>
+                          <w:szCs w:val="32"/>
+                        </w:rPr>
+                      </m:ctrlPr>
+                    </m:dPr>
+                    <m:e>
+                      <m:r>
+                        <w:rPr>
+                          <w:rFonts w:ascii="Cambria Math" w:eastAsiaTheme="minorEastAsia" w:hAnsi="Cambria Math"/>
+                          <w:sz w:val="32"/>
+                          <w:szCs w:val="32"/>
+                        </w:rPr>
+                        <m:t>t</m:t>
+                      </m:r>
+                    </m:e>
+                  </m:d>
+                </m:e>
+              </m:func>
+              <m:d>
+                <m:dPr>
+                  <m:ctrlPr>
+                    <w:rPr>
+                      <w:rFonts w:ascii="Cambria Math" w:eastAsiaTheme="minorEastAsia" w:hAnsi="Cambria Math"/>
+                      <w:i/>
+                      <w:sz w:val="32"/>
+                      <w:szCs w:val="32"/>
+                    </w:rPr>
+                  </m:ctrlPr>
+                </m:dPr>
+                <m:e>
+                  <m:r>
+                    <w:rPr>
+                      <w:rFonts w:ascii="Cambria Math" w:eastAsiaTheme="minorEastAsia" w:hAnsi="Cambria Math"/>
+                      <w:sz w:val="32"/>
+                      <w:szCs w:val="32"/>
+                    </w:rPr>
+                    <m:t>1-</m:t>
+                  </m:r>
+                  <m:r>
+                    <m:rPr>
+                      <m:sty m:val="p"/>
+                    </m:rPr>
+                    <w:rPr>
+                      <w:rFonts w:ascii="Cambria Math" w:eastAsiaTheme="minorEastAsia" w:hAnsi="Cambria Math"/>
+                      <w:sz w:val="32"/>
+                      <w:szCs w:val="32"/>
+                    </w:rPr>
+                    <m:t>sin⁡</m:t>
+                  </m:r>
+                  <m:r>
+                    <w:rPr>
+                      <w:rFonts w:ascii="Cambria Math" w:eastAsiaTheme="minorEastAsia" w:hAnsi="Cambria Math"/>
+                      <w:sz w:val="32"/>
+                      <w:szCs w:val="32"/>
+                    </w:rPr>
+                    <m:t>(t)</m:t>
+                  </m:r>
+                </m:e>
+              </m:d>
+              <m:r>
+                <w:rPr>
+                  <w:rFonts w:ascii="Cambria Math" w:eastAsiaTheme="minorEastAsia" w:hAnsi="Cambria Math"/>
+                  <w:sz w:val="32"/>
+                  <w:szCs w:val="32"/>
+                </w:rPr>
+                <m:t>dt</m:t>
+              </m:r>
+            </m:e>
+          </m:nary>
+        </m:oMath>
+      </m:oMathPara>
+    </w:p>
+    <w:p>
+      <w:pPr>
+        <w:rPr>
+          <w:rFonts w:eastAsiaTheme="minorEastAsia"/>
+          <w:b/>
+          <w:bCs/>
+          <w:sz w:val="44"/>
+          <w:szCs w:val="44"/>
+        </w:rPr>
+      </w:pPr>
+      <m:oMathPara>
+        <m:oMathParaPr>
+          <m:jc m:val="left"/>
+        </m:oMathParaPr>
+        <m:oMath>
+          <m:r>
+            <w:rPr>
+              <w:rFonts w:ascii="Cambria Math" w:eastAsiaTheme="minorEastAsia" w:hAnsi="Cambria Math"/>
+              <w:sz w:val="32"/>
+              <w:szCs w:val="32"/>
+            </w:rPr>
+            <m:t xml:space="preserve">= </m:t>
+          </m:r>
+          <m:f>
+            <m:fPr>
+              <m:ctrlPr>
+                <w:rPr>
+                  <w:rFonts w:ascii="Cambria Math" w:eastAsiaTheme="minorEastAsia" w:hAnsi="Cambria Math"/>
+                  <w:i/>
+                  <w:sz w:val="32"/>
+                  <w:szCs w:val="32"/>
+                </w:rPr>
+              </m:ctrlPr>
+            </m:fPr>
+            <m:num>
+              <m:r>
+                <w:rPr>
+                  <w:rFonts w:ascii="Cambria Math" w:eastAsiaTheme="minorEastAsia" w:hAnsi="Cambria Math"/>
+                  <w:sz w:val="32"/>
+                  <w:szCs w:val="32"/>
+                </w:rPr>
+                <m:t>1</m:t>
+              </m:r>
+            </m:num>
+            <m:den>
+              <m:r>
+                <w:rPr>
+                  <w:rFonts w:ascii="Cambria Math" w:hAnsi="Cambria Math"/>
+                  <w:color w:val="0D0D0D"/>
+                  <w:sz w:val="32"/>
+                  <w:szCs w:val="32"/>
+                  <w:shd w:val="clear" w:color="auto" w:fill="FFFFFF"/>
+                </w:rPr>
+                <m:t>π-2</m:t>
+              </m:r>
+            </m:den>
+          </m:f>
+          <m:r>
+            <w:rPr>
+              <w:rFonts w:ascii="Cambria Math" w:eastAsiaTheme="minorEastAsia" w:hAnsi="Cambria Math"/>
+              <w:sz w:val="32"/>
+              <w:szCs w:val="32"/>
+            </w:rPr>
+            <m:t xml:space="preserve"> </m:t>
+          </m:r>
+          <m:r>
+            <w:rPr>
+              <w:rFonts w:ascii="Cambria Math" w:eastAsiaTheme="minorEastAsia" w:hAnsi="Cambria Math"/>
+              <w:sz w:val="32"/>
+              <w:szCs w:val="32"/>
+            </w:rPr>
+            <m:t xml:space="preserve"> </m:t>
+          </m:r>
+          <m:d>
+            <m:dPr>
+              <m:begChr m:val="["/>
+              <m:endChr m:val="]"/>
+              <m:ctrlPr>
+                <w:rPr>
+                  <w:rFonts w:ascii="Cambria Math" w:eastAsiaTheme="minorEastAsia" w:hAnsi="Cambria Math"/>
+                  <w:i/>
+                  <w:sz w:val="32"/>
+                  <w:szCs w:val="32"/>
+                </w:rPr>
+              </m:ctrlPr>
+            </m:dPr>
+            <m:e>
+              <m:r>
+                <w:rPr>
+                  <w:rFonts w:ascii="Cambria Math" w:eastAsiaTheme="minorEastAsia" w:hAnsi="Cambria Math"/>
+                  <w:sz w:val="32"/>
+                  <w:szCs w:val="32"/>
+                </w:rPr>
+                <m:t xml:space="preserve">   </m:t>
+              </m:r>
+              <m:nary>
+                <m:naryPr>
+                  <m:limLoc m:val="subSup"/>
+                  <m:ctrlPr>
+                    <w:rPr>
+                      <w:rFonts w:ascii="Cambria Math" w:eastAsiaTheme="minorEastAsia" w:hAnsi="Cambria Math"/>
+                      <w:i/>
+                      <w:sz w:val="32"/>
+                      <w:szCs w:val="32"/>
+                    </w:rPr>
+                  </m:ctrlPr>
+                </m:naryPr>
+                <m:sub>
+                  <m:r>
+                    <w:rPr>
+                      <w:rFonts w:ascii="Cambria Math" w:eastAsiaTheme="minorEastAsia" w:hAnsi="Cambria Math"/>
+                      <w:sz w:val="32"/>
+                      <w:szCs w:val="32"/>
+                    </w:rPr>
+                    <m:t>0</m:t>
+                  </m:r>
+                </m:sub>
+                <m:sup>
+                  <m:r>
+                    <w:rPr>
+                      <w:rFonts w:ascii="Cambria Math" w:hAnsi="Cambria Math"/>
+                      <w:color w:val="0D0D0D"/>
+                      <w:sz w:val="32"/>
+                      <w:szCs w:val="32"/>
+                      <w:shd w:val="clear" w:color="auto" w:fill="FFFFFF"/>
+                    </w:rPr>
+                    <m:t>π</m:t>
+                  </m:r>
+                </m:sup>
+                <m:e>
+                  <m:func>
+                    <m:funcPr>
+                      <m:ctrlPr>
+                        <w:rPr>
+                          <w:rFonts w:ascii="Cambria Math" w:eastAsiaTheme="minorEastAsia" w:hAnsi="Cambria Math"/>
+                          <w:sz w:val="32"/>
+                          <w:szCs w:val="32"/>
+                        </w:rPr>
+                      </m:ctrlPr>
+                    </m:funcPr>
+                    <m:fName>
+                      <m:r>
+                        <m:rPr>
+                          <m:sty m:val="p"/>
+                        </m:rPr>
+                        <w:rPr>
+                          <w:rFonts w:ascii="Cambria Math" w:eastAsiaTheme="minorEastAsia" w:hAnsi="Cambria Math"/>
+                          <w:sz w:val="32"/>
+                          <w:szCs w:val="32"/>
+                        </w:rPr>
+                        <m:t>sin</m:t>
+                      </m:r>
+                    </m:fName>
+                    <m:e>
+                      <m:d>
+                        <m:dPr>
+                          <m:ctrlPr>
+                            <w:rPr>
+                              <w:rFonts w:ascii="Cambria Math" w:eastAsiaTheme="minorEastAsia" w:hAnsi="Cambria Math"/>
+                              <w:i/>
+                              <w:sz w:val="32"/>
+                              <w:szCs w:val="32"/>
+                            </w:rPr>
+                          </m:ctrlPr>
+                        </m:dPr>
+                        <m:e>
+                          <m:r>
+                            <w:rPr>
+                              <w:rFonts w:ascii="Cambria Math" w:eastAsiaTheme="minorEastAsia" w:hAnsi="Cambria Math"/>
+                              <w:sz w:val="32"/>
+                              <w:szCs w:val="32"/>
+                            </w:rPr>
+                            <m:t>t</m:t>
+                          </m:r>
+                        </m:e>
+                      </m:d>
+                    </m:e>
+                  </m:func>
+                  <m:r>
+                    <w:rPr>
+                      <w:rFonts w:ascii="Cambria Math" w:eastAsiaTheme="minorEastAsia" w:hAnsi="Cambria Math"/>
+                      <w:sz w:val="32"/>
+                      <w:szCs w:val="32"/>
+                    </w:rPr>
+                    <m:t>dt</m:t>
+                  </m:r>
+                </m:e>
+              </m:nary>
+              <m:r>
+                <w:rPr>
+                  <w:rFonts w:ascii="Cambria Math" w:eastAsiaTheme="minorEastAsia" w:hAnsi="Cambria Math"/>
+                  <w:sz w:val="32"/>
+                  <w:szCs w:val="32"/>
+                </w:rPr>
+                <m:t xml:space="preserve"> - </m:t>
+              </m:r>
+              <m:nary>
+                <m:naryPr>
+                  <m:limLoc m:val="subSup"/>
+                  <m:ctrlPr>
+                    <w:rPr>
+                      <w:rFonts w:ascii="Cambria Math" w:eastAsiaTheme="minorEastAsia" w:hAnsi="Cambria Math"/>
+                      <w:i/>
+                      <w:sz w:val="32"/>
+                      <w:szCs w:val="32"/>
+                    </w:rPr>
+                  </m:ctrlPr>
+                </m:naryPr>
+                <m:sub>
+                  <m:r>
+                    <w:rPr>
+                      <w:rFonts w:ascii="Cambria Math" w:eastAsiaTheme="minorEastAsia" w:hAnsi="Cambria Math"/>
+                      <w:sz w:val="32"/>
+                      <w:szCs w:val="32"/>
+                    </w:rPr>
+                    <m:t>0</m:t>
+                  </m:r>
+                </m:sub>
+                <m:sup>
+                  <m:r>
+                    <w:rPr>
+                      <w:rFonts w:ascii="Cambria Math" w:hAnsi="Cambria Math"/>
+                      <w:color w:val="0D0D0D"/>
+                      <w:sz w:val="32"/>
+                      <w:szCs w:val="32"/>
+                      <w:shd w:val="clear" w:color="auto" w:fill="FFFFFF"/>
+                    </w:rPr>
+                    <m:t>π</m:t>
+                  </m:r>
+                </m:sup>
+                <m:e>
+                  <m:sSup>
+                    <m:sSupPr>
+                      <m:ctrlPr>
+                        <w:rPr>
+                          <w:rFonts w:ascii="Cambria Math" w:eastAsiaTheme="minorEastAsia" w:hAnsi="Cambria Math"/>
+                          <w:i/>
+                          <w:sz w:val="32"/>
+                          <w:szCs w:val="32"/>
+                        </w:rPr>
+                      </m:ctrlPr>
+                    </m:sSupPr>
+                    <m:e>
+                      <m:r>
+                        <w:rPr>
+                          <w:rFonts w:ascii="Cambria Math" w:hAnsi="Cambria Math"/>
+                          <w:sz w:val="32"/>
+                          <w:szCs w:val="32"/>
+                        </w:rPr>
+                        <m:t>sin</m:t>
+                      </m:r>
+                    </m:e>
+                    <m:sup>
+                      <m:r>
+                        <w:rPr>
+                          <w:rFonts w:ascii="Cambria Math" w:hAnsi="Cambria Math"/>
+                          <w:sz w:val="32"/>
+                          <w:szCs w:val="32"/>
+                        </w:rPr>
+                        <m:t>2</m:t>
+                      </m:r>
+                    </m:sup>
+                  </m:sSup>
+                </m:e>
+              </m:nary>
+              <m:d>
+                <m:dPr>
+                  <m:ctrlPr>
+                    <w:rPr>
+                      <w:rFonts w:ascii="Cambria Math" w:eastAsiaTheme="minorEastAsia" w:hAnsi="Cambria Math"/>
+                      <w:i/>
+                      <w:sz w:val="32"/>
+                      <w:szCs w:val="32"/>
+                    </w:rPr>
+                  </m:ctrlPr>
+                </m:dPr>
+                <m:e>
+                  <m:r>
+                    <w:rPr>
+                      <w:rFonts w:ascii="Cambria Math" w:eastAsiaTheme="minorEastAsia" w:hAnsi="Cambria Math"/>
+                      <w:sz w:val="32"/>
+                      <w:szCs w:val="32"/>
+                    </w:rPr>
+                    <m:t>t</m:t>
+                  </m:r>
+                </m:e>
+              </m:d>
+              <m:r>
+                <w:rPr>
+                  <w:rFonts w:ascii="Cambria Math" w:eastAsiaTheme="minorEastAsia" w:hAnsi="Cambria Math"/>
+                  <w:sz w:val="32"/>
+                  <w:szCs w:val="32"/>
+                </w:rPr>
+                <m:t xml:space="preserve">dt  </m:t>
+              </m:r>
+            </m:e>
+          </m:d>
+          <m:r>
+            <w:rPr>
+              <w:rFonts w:ascii="Cambria Math" w:eastAsiaTheme="minorEastAsia" w:hAnsi="Cambria Math"/>
+              <w:sz w:val="32"/>
+              <w:szCs w:val="32"/>
+            </w:rPr>
+            <m:t xml:space="preserve">  </m:t>
+          </m:r>
+        </m:oMath>
+      </m:oMathPara>
+    </w:p>
+    <w:p>
+      <w:pPr>
+        <w:rPr>
+          <w:rFonts w:eastAsiaTheme="minorEastAsia"/>
+          <w:b/>
+          <w:bCs/>
+          <w:sz w:val="32"/>
+          <w:szCs w:val="32"/>
+        </w:rPr>
+      </w:pPr>
+    </w:p>
+    <w:p>
+      <w:pPr>
+        <w:rPr>
+          <w:rFonts w:eastAsiaTheme="minorEastAsia"/>
+          <w:sz w:val="32"/>
+          <w:szCs w:val="32"/>
+        </w:rPr>
+      </w:pPr>
+      <w:r>
+        <w:rPr>
+          <w:rFonts w:eastAsiaTheme="minorEastAsia"/>
+          <w:sz w:val="32"/>
+          <w:szCs w:val="32"/>
+        </w:rPr>
+        <w:t xml:space="preserve">La integral de sin(t) de 0 a </w:t>
+      </w:r>
+      <m:oMath>
+        <m:r>
+          <w:rPr>
+            <w:rFonts w:ascii="Cambria Math" w:hAnsi="Cambria Math"/>
+            <w:color w:val="0D0D0D"/>
+            <w:sz w:val="32"/>
+            <w:szCs w:val="32"/>
+            <w:shd w:val="clear" w:color="auto" w:fill="FFFFFF"/>
+          </w:rPr>
+          <m:t>π</m:t>
+        </m:r>
+      </m:oMath>
+      <w:r>
+        <w:rPr>
+          <w:rFonts w:eastAsiaTheme="minorEastAsia"/>
+          <w:color w:val="0D0D0D"/>
+          <w:sz w:val="32"/>
+          <w:szCs w:val="32"/>
+          <w:shd w:val="clear" w:color="auto" w:fill="FFFFFF"/>
+        </w:rPr>
+        <w:t xml:space="preserve"> es 2, y la integral de </w:t>
+      </w:r>
+      <m:oMath>
+        <m:sSup>
+          <m:sSupPr>
+            <m:ctrlPr>
+              <w:rPr>
+                <w:rFonts w:ascii="Cambria Math" w:eastAsiaTheme="minorEastAsia" w:hAnsi="Cambria Math"/>
+                <w:i/>
+                <w:sz w:val="32"/>
+                <w:szCs w:val="32"/>
+              </w:rPr>
+            </m:ctrlPr>
+          </m:sSupPr>
+          <m:e>
+            <m:r>
+              <w:rPr>
+                <w:rFonts w:ascii="Cambria Math" w:hAnsi="Cambria Math"/>
+                <w:sz w:val="32"/>
+                <w:szCs w:val="32"/>
+              </w:rPr>
+              <m:t>sin</m:t>
+            </m:r>
+          </m:e>
+          <m:sup>
+            <m:r>
+              <w:rPr>
+                <w:rFonts w:ascii="Cambria Math" w:hAnsi="Cambria Math"/>
+                <w:sz w:val="32"/>
+                <w:szCs w:val="32"/>
+              </w:rPr>
+              <m:t>2</m:t>
+            </m:r>
+          </m:sup>
+        </m:sSup>
+        <m:d>
+          <m:dPr>
+            <m:ctrlPr>
+              <w:rPr>
+                <w:rFonts w:ascii="Cambria Math" w:eastAsiaTheme="minorEastAsia" w:hAnsi="Cambria Math"/>
+                <w:i/>
+                <w:sz w:val="32"/>
+                <w:szCs w:val="32"/>
+              </w:rPr>
+            </m:ctrlPr>
+          </m:dPr>
+          <m:e>
+            <m:r>
+              <w:rPr>
+                <w:rFonts w:ascii="Cambria Math" w:eastAsiaTheme="minorEastAsia" w:hAnsi="Cambria Math"/>
+                <w:sz w:val="32"/>
+                <w:szCs w:val="32"/>
+              </w:rPr>
+              <m:t>t</m:t>
+            </m:r>
+          </m:e>
+        </m:d>
+        <m:r>
+          <w:rPr>
+            <w:rFonts w:ascii="Cambria Math" w:eastAsiaTheme="minorEastAsia" w:hAnsi="Cambria Math"/>
+            <w:sz w:val="32"/>
+            <w:szCs w:val="32"/>
+          </w:rPr>
+          <m:t xml:space="preserve">de 0 a </m:t>
+        </m:r>
+        <m:r>
+          <w:rPr>
+            <w:rFonts w:ascii="Cambria Math" w:hAnsi="Cambria Math"/>
+            <w:color w:val="0D0D0D"/>
+            <w:sz w:val="32"/>
+            <w:szCs w:val="32"/>
+            <w:shd w:val="clear" w:color="auto" w:fill="FFFFFF"/>
+          </w:rPr>
+          <m:t xml:space="preserve">π es </m:t>
+        </m:r>
+        <m:f>
+          <m:fPr>
+            <m:ctrlPr>
+              <w:rPr>
+                <w:rFonts w:ascii="Cambria Math" w:hAnsi="Cambria Math"/>
+                <w:i/>
+                <w:color w:val="0D0D0D"/>
+                <w:sz w:val="32"/>
+                <w:szCs w:val="32"/>
+                <w:shd w:val="clear" w:color="auto" w:fill="FFFFFF"/>
+              </w:rPr>
+            </m:ctrlPr>
+          </m:fPr>
+          <m:num>
+            <m:r>
+              <w:rPr>
+                <w:rFonts w:ascii="Cambria Math" w:hAnsi="Cambria Math"/>
+                <w:color w:val="0D0D0D"/>
+                <w:sz w:val="32"/>
+                <w:szCs w:val="32"/>
+                <w:shd w:val="clear" w:color="auto" w:fill="FFFFFF"/>
+              </w:rPr>
+              <m:t>π</m:t>
+            </m:r>
+          </m:num>
+          <m:den>
+            <m:r>
+              <w:rPr>
+                <w:rFonts w:ascii="Cambria Math" w:hAnsi="Cambria Math"/>
+                <w:color w:val="0D0D0D"/>
+                <w:sz w:val="32"/>
+                <w:szCs w:val="32"/>
+                <w:shd w:val="clear" w:color="auto" w:fill="FFFFFF"/>
+              </w:rPr>
+              <m:t>2</m:t>
+            </m:r>
+          </m:den>
+        </m:f>
+      </m:oMath>
+      <w:r>
+        <w:rPr>
+          <w:rFonts w:eastAsiaTheme="minorEastAsia"/>
+          <w:color w:val="0D0D0D"/>
+          <w:sz w:val="32"/>
+          <w:szCs w:val="32"/>
+          <w:shd w:val="clear" w:color="auto" w:fill="FFFFFF"/>
+        </w:rPr>
+        <w:t xml:space="preserve"> </w:t>
+      </w:r>
+      <w:r>
+        <w:rPr>
+          <w:rFonts w:eastAsiaTheme="minorEastAsia"/>
+          <w:color w:val="0D0D0D"/>
+          <w:sz w:val="32"/>
+          <w:szCs w:val="32"/>
+          <w:shd w:val="clear" w:color="auto" w:fill="FFFFFF"/>
+        </w:rPr>
+        <w:t xml:space="preserve"> </w:t>
+      </w:r>
+      <w:r>
+        <w:rPr>
+          <w:rFonts w:eastAsiaTheme="minorEastAsia"/>
+          <w:color w:val="0D0D0D"/>
+          <w:sz w:val="32"/>
+          <w:szCs w:val="32"/>
+          <w:shd w:val="clear" w:color="auto" w:fill="FFFFFF"/>
+        </w:rPr>
+        <w:t xml:space="preserve">usando </w:t>
+      </w:r>
+      <w:r>
+        <w:rPr>
+          <w:rFonts w:eastAsiaTheme="minorEastAsia"/>
+          <w:color w:val="0D0D0D"/>
+          <w:sz w:val="32"/>
+          <w:szCs w:val="32"/>
+          <w:shd w:val="clear" w:color="auto" w:fill="FFFFFF"/>
+        </w:rPr>
+        <w:t xml:space="preserve"> </w:t>
+      </w:r>
+      <m:oMath>
+        <m:sSup>
+          <m:sSupPr>
+            <m:ctrlPr>
+              <w:rPr>
+                <w:rFonts w:ascii="Cambria Math" w:eastAsiaTheme="minorEastAsia" w:hAnsi="Cambria Math"/>
+                <w:i/>
+                <w:sz w:val="32"/>
+                <w:szCs w:val="32"/>
+              </w:rPr>
+            </m:ctrlPr>
+          </m:sSupPr>
+          <m:e>
+            <m:r>
+              <w:rPr>
+                <w:rFonts w:ascii="Cambria Math" w:hAnsi="Cambria Math"/>
+                <w:sz w:val="32"/>
+                <w:szCs w:val="32"/>
+              </w:rPr>
+              <m:t>sin</m:t>
+            </m:r>
+          </m:e>
+          <m:sup>
+            <m:r>
+              <w:rPr>
+                <w:rFonts w:ascii="Cambria Math" w:hAnsi="Cambria Math"/>
+                <w:sz w:val="32"/>
+                <w:szCs w:val="32"/>
+              </w:rPr>
+              <m:t>2</m:t>
+            </m:r>
+          </m:sup>
+        </m:sSup>
+        <m:d>
+          <m:dPr>
+            <m:ctrlPr>
+              <w:rPr>
+                <w:rFonts w:ascii="Cambria Math" w:eastAsiaTheme="minorEastAsia" w:hAnsi="Cambria Math"/>
+                <w:i/>
+                <w:sz w:val="32"/>
+                <w:szCs w:val="32"/>
+              </w:rPr>
+            </m:ctrlPr>
+          </m:dPr>
+          <m:e>
+            <m:r>
+              <w:rPr>
+                <w:rFonts w:ascii="Cambria Math" w:eastAsiaTheme="minorEastAsia" w:hAnsi="Cambria Math"/>
+                <w:sz w:val="32"/>
+                <w:szCs w:val="32"/>
+              </w:rPr>
+              <m:t>t</m:t>
+            </m:r>
+          </m:e>
+        </m:d>
+        <m:r>
+          <w:rPr>
+            <w:rFonts w:ascii="Cambria Math" w:eastAsiaTheme="minorEastAsia" w:hAnsi="Cambria Math"/>
+            <w:sz w:val="32"/>
+            <w:szCs w:val="32"/>
+          </w:rPr>
+          <m:t xml:space="preserve">= </m:t>
+        </m:r>
+        <m:f>
+          <m:fPr>
+            <m:ctrlPr>
+              <w:rPr>
+                <w:rFonts w:ascii="Cambria Math" w:eastAsiaTheme="minorEastAsia" w:hAnsi="Cambria Math"/>
+                <w:i/>
+                <w:sz w:val="32"/>
+                <w:szCs w:val="32"/>
+              </w:rPr>
+            </m:ctrlPr>
+          </m:fPr>
+          <m:num>
+            <m:r>
+              <w:rPr>
+                <w:rFonts w:ascii="Cambria Math" w:eastAsiaTheme="minorEastAsia" w:hAnsi="Cambria Math"/>
+                <w:sz w:val="32"/>
+                <w:szCs w:val="32"/>
+              </w:rPr>
+              <m:t>1-</m:t>
+            </m:r>
+            <m:r>
+              <m:rPr>
+                <m:sty m:val="p"/>
+              </m:rPr>
+              <w:rPr>
+                <w:rFonts w:ascii="Cambria Math" w:eastAsiaTheme="minorEastAsia" w:hAnsi="Cambria Math"/>
+                <w:sz w:val="32"/>
+                <w:szCs w:val="32"/>
+              </w:rPr>
+              <m:t>cos⁡</m:t>
+            </m:r>
+            <m:r>
+              <w:rPr>
+                <w:rFonts w:ascii="Cambria Math" w:eastAsiaTheme="minorEastAsia" w:hAnsi="Cambria Math"/>
+                <w:sz w:val="32"/>
+                <w:szCs w:val="32"/>
+              </w:rPr>
+              <m:t>(2t)</m:t>
+            </m:r>
+          </m:num>
+          <m:den>
+            <m:r>
+              <w:rPr>
+                <w:rFonts w:ascii="Cambria Math" w:eastAsiaTheme="minorEastAsia" w:hAnsi="Cambria Math"/>
+                <w:sz w:val="32"/>
+                <w:szCs w:val="32"/>
+              </w:rPr>
+              <m:t>2</m:t>
+            </m:r>
+          </m:den>
+        </m:f>
+      </m:oMath>
+    </w:p>
+    <w:p>
+      <w:pPr>
+        <w:rPr>
+          <w:rFonts w:eastAsiaTheme="minorEastAsia"/>
+          <w:b/>
+          <w:bCs/>
+          <w:sz w:val="32"/>
+          <w:szCs w:val="32"/>
+        </w:rPr>
+      </w:pPr>
+    </w:p>
+    <w:p>
+      <w:pPr>
+        <w:rPr>
+          <w:rFonts w:eastAsiaTheme="minorEastAsia"/>
+          <w:b/>
+          <w:bCs/>
+          <w:sz w:val="32"/>
+          <w:szCs w:val="32"/>
+        </w:rPr>
+      </w:pPr>
+      <m:oMathPara>
+        <m:oMathParaPr>
+          <m:jc m:val="left"/>
+        </m:oMathParaPr>
+        <m:oMath>
+          <m:acc>
+            <m:accPr>
+              <m:chr m:val="̅"/>
+              <m:ctrlPr>
+                <w:rPr>
+                  <w:rFonts w:ascii="Cambria Math" w:eastAsiaTheme="minorEastAsia" w:hAnsi="Cambria Math"/>
+                  <w:i/>
+                  <w:sz w:val="32"/>
+                  <w:szCs w:val="32"/>
+                </w:rPr>
+              </m:ctrlPr>
+            </m:accPr>
+            <m:e>
+              <m:r>
+                <w:rPr>
+                  <w:rFonts w:ascii="Cambria Math" w:eastAsiaTheme="minorEastAsia" w:hAnsi="Cambria Math"/>
+                  <w:sz w:val="32"/>
+                  <w:szCs w:val="32"/>
+                </w:rPr>
+                <m:t>y</m:t>
+              </m:r>
+            </m:e>
+          </m:acc>
+          <m:r>
+            <w:rPr>
+              <w:rFonts w:ascii="Cambria Math" w:eastAsiaTheme="minorEastAsia" w:hAnsi="Cambria Math"/>
+              <w:sz w:val="32"/>
+              <w:szCs w:val="32"/>
+            </w:rPr>
+            <m:t xml:space="preserve">= </m:t>
+          </m:r>
+          <m:f>
+            <m:fPr>
+              <m:ctrlPr>
+                <w:rPr>
+                  <w:rFonts w:ascii="Cambria Math" w:eastAsiaTheme="minorEastAsia" w:hAnsi="Cambria Math"/>
+                  <w:i/>
+                  <w:sz w:val="32"/>
+                  <w:szCs w:val="32"/>
+                </w:rPr>
+              </m:ctrlPr>
+            </m:fPr>
+            <m:num>
+              <m:r>
+                <w:rPr>
+                  <w:rFonts w:ascii="Cambria Math" w:eastAsiaTheme="minorEastAsia" w:hAnsi="Cambria Math"/>
+                  <w:sz w:val="32"/>
+                  <w:szCs w:val="32"/>
+                </w:rPr>
+                <m:t>1</m:t>
+              </m:r>
+            </m:num>
+            <m:den>
+              <m:r>
+                <w:rPr>
+                  <w:rFonts w:ascii="Cambria Math" w:hAnsi="Cambria Math"/>
+                  <w:color w:val="0D0D0D"/>
+                  <w:sz w:val="32"/>
+                  <w:szCs w:val="32"/>
+                  <w:shd w:val="clear" w:color="auto" w:fill="FFFFFF"/>
+                </w:rPr>
+                <m:t>π-2</m:t>
+              </m:r>
+              <m:r>
+                <w:rPr>
+                  <w:rFonts w:ascii="Cambria Math" w:hAnsi="Cambria Math"/>
+                  <w:color w:val="0D0D0D"/>
+                  <w:sz w:val="32"/>
+                  <w:szCs w:val="32"/>
+                  <w:shd w:val="clear" w:color="auto" w:fill="FFFFFF"/>
+                </w:rPr>
+                <m:t xml:space="preserve">  </m:t>
+              </m:r>
+            </m:den>
+          </m:f>
+          <m:r>
+            <w:rPr>
+              <w:rFonts w:ascii="Cambria Math" w:eastAsiaTheme="minorEastAsia" w:hAnsi="Cambria Math"/>
+              <w:sz w:val="32"/>
+              <w:szCs w:val="32"/>
+            </w:rPr>
+            <m:t xml:space="preserve">  </m:t>
+          </m:r>
+          <m:d>
+            <m:dPr>
+              <m:begChr m:val="["/>
+              <m:endChr m:val="]"/>
+              <m:ctrlPr>
+                <w:rPr>
+                  <w:rFonts w:ascii="Cambria Math" w:eastAsiaTheme="minorEastAsia" w:hAnsi="Cambria Math"/>
+                  <w:i/>
+                  <w:sz w:val="32"/>
+                  <w:szCs w:val="32"/>
+                </w:rPr>
+              </m:ctrlPr>
+            </m:dPr>
+            <m:e>
+              <m:r>
+                <w:rPr>
+                  <w:rFonts w:ascii="Cambria Math" w:eastAsiaTheme="minorEastAsia" w:hAnsi="Cambria Math"/>
+                  <w:sz w:val="32"/>
+                  <w:szCs w:val="32"/>
+                </w:rPr>
+                <m:t xml:space="preserve">   </m:t>
+              </m:r>
+              <m:r>
+                <w:rPr>
+                  <w:rFonts w:ascii="Cambria Math" w:eastAsiaTheme="minorEastAsia" w:hAnsi="Cambria Math"/>
+                  <w:sz w:val="32"/>
+                  <w:szCs w:val="32"/>
+                </w:rPr>
+                <m:t xml:space="preserve">2- </m:t>
+              </m:r>
+              <m:f>
+                <m:fPr>
+                  <m:ctrlPr>
+                    <w:rPr>
+                      <w:rFonts w:ascii="Cambria Math" w:eastAsiaTheme="minorEastAsia" w:hAnsi="Cambria Math"/>
+                      <w:i/>
+                      <w:sz w:val="32"/>
+                      <w:szCs w:val="32"/>
+                    </w:rPr>
+                  </m:ctrlPr>
+                </m:fPr>
+                <m:num>
+                  <m:r>
+                    <w:rPr>
+                      <w:rFonts w:ascii="Cambria Math" w:hAnsi="Cambria Math"/>
+                      <w:color w:val="0D0D0D"/>
+                      <w:sz w:val="32"/>
+                      <w:szCs w:val="32"/>
+                      <w:shd w:val="clear" w:color="auto" w:fill="FFFFFF"/>
+                    </w:rPr>
+                    <m:t>π</m:t>
+                  </m:r>
+                </m:num>
+                <m:den>
+                  <m:r>
+                    <w:rPr>
+                      <w:rFonts w:ascii="Cambria Math" w:eastAsiaTheme="minorEastAsia" w:hAnsi="Cambria Math"/>
+                      <w:sz w:val="32"/>
+                      <w:szCs w:val="32"/>
+                    </w:rPr>
+                    <m:t>2</m:t>
+                  </m:r>
+                </m:den>
+              </m:f>
+              <m:r>
+                <w:rPr>
+                  <w:rFonts w:ascii="Cambria Math" w:eastAsiaTheme="minorEastAsia" w:hAnsi="Cambria Math"/>
+                  <w:sz w:val="32"/>
+                  <w:szCs w:val="32"/>
+                </w:rPr>
+                <m:t xml:space="preserve">  </m:t>
+              </m:r>
+            </m:e>
+          </m:d>
+          <m:r>
+            <w:rPr>
+              <w:rFonts w:ascii="Cambria Math" w:eastAsiaTheme="minorEastAsia" w:hAnsi="Cambria Math"/>
+              <w:sz w:val="32"/>
+              <w:szCs w:val="32"/>
+            </w:rPr>
+            <m:t xml:space="preserve">  </m:t>
+          </m:r>
+        </m:oMath>
+      </m:oMathPara>
     </w:p>
     <w:p>
       <w:pPr>
@@ -7096,7 +10263,6 @@
           <w:rFonts w:eastAsiaTheme="minorEastAsia"/>
           <w:sz w:val="32"/>
           <w:szCs w:val="32"/>
-          <w:highlight w:val="lightGray"/>
         </w:rPr>
         <w:t xml:space="preserve">Data </w:t>
       </w:r>
@@ -7112,7 +10278,6 @@
                 <w:i/>
                 <w:sz w:val="32"/>
                 <w:szCs w:val="32"/>
-                <w:highlight w:val="lightGray"/>
               </w:rPr>
             </m:ctrlPr>
           </m:naryPr>
@@ -7125,7 +10290,6 @@
                 <w:rFonts w:ascii="Cambria Math" w:eastAsiaTheme="minorEastAsia" w:hAnsi="Cambria Math"/>
                 <w:sz w:val="32"/>
                 <w:szCs w:val="32"/>
-                <w:highlight w:val="lightGray"/>
               </w:rPr>
               <m:t>c</m:t>
             </m:r>
@@ -7140,7 +10304,6 @@
                 <w:rFonts w:ascii="Cambria Math" w:eastAsiaTheme="minorEastAsia" w:hAnsi="Cambria Math"/>
                 <w:sz w:val="32"/>
                 <w:szCs w:val="32"/>
-                <w:highlight w:val="lightGray"/>
               </w:rPr>
               <m:t>ydx+zdy+zdx</m:t>
             </m:r>
@@ -7152,7 +10315,6 @@
           <w:rFonts w:eastAsiaTheme="minorEastAsia"/>
           <w:sz w:val="32"/>
           <w:szCs w:val="32"/>
-          <w:highlight w:val="lightGray"/>
         </w:rPr>
         <w:t xml:space="preserve"> donde C </w:t>
       </w:r>
@@ -7162,7 +10324,6 @@
           <w:rFonts w:eastAsiaTheme="minorEastAsia"/>
           <w:sz w:val="32"/>
           <w:szCs w:val="32"/>
-          <w:highlight w:val="lightGray"/>
         </w:rPr>
         <w:t>consiste del</w:t>
       </w:r>
@@ -7172,7 +10333,6 @@
           <w:rFonts w:eastAsiaTheme="minorEastAsia"/>
           <w:sz w:val="32"/>
           <w:szCs w:val="32"/>
-          <w:highlight w:val="lightGray"/>
         </w:rPr>
         <w:t xml:space="preserve"> segmento </w:t>
       </w:r>
@@ -7181,7 +10341,6 @@
           <w:rFonts w:eastAsiaTheme="minorEastAsia"/>
           <w:sz w:val="32"/>
           <w:szCs w:val="32"/>
-          <w:highlight w:val="lightGray"/>
         </w:rPr>
         <w:t>rectilíneo</w:t>
       </w:r>
@@ -7190,7 +10349,6 @@
           <w:rFonts w:eastAsiaTheme="minorEastAsia"/>
           <w:sz w:val="32"/>
           <w:szCs w:val="32"/>
-          <w:highlight w:val="lightGray"/>
         </w:rPr>
         <w:t xml:space="preserve"> </w:t>
       </w:r>
@@ -7203,7 +10361,6 @@
                 <w:i/>
                 <w:sz w:val="32"/>
                 <w:szCs w:val="32"/>
-                <w:highlight w:val="lightGray"/>
               </w:rPr>
             </m:ctrlPr>
           </m:sSubPr>
@@ -7213,7 +10370,6 @@
                 <w:rFonts w:ascii="Cambria Math" w:eastAsiaTheme="minorEastAsia" w:hAnsi="Cambria Math"/>
                 <w:sz w:val="32"/>
                 <w:szCs w:val="32"/>
-                <w:highlight w:val="lightGray"/>
               </w:rPr>
               <m:t>C</m:t>
             </m:r>
@@ -7224,7 +10380,6 @@
                 <w:rFonts w:ascii="Cambria Math" w:eastAsiaTheme="minorEastAsia" w:hAnsi="Cambria Math"/>
                 <w:sz w:val="32"/>
                 <w:szCs w:val="32"/>
-                <w:highlight w:val="lightGray"/>
               </w:rPr>
               <m:t>1</m:t>
             </m:r>
@@ -7236,7 +10391,6 @@
           <w:rFonts w:eastAsiaTheme="minorEastAsia"/>
           <w:sz w:val="32"/>
           <w:szCs w:val="32"/>
-          <w:highlight w:val="lightGray"/>
         </w:rPr>
         <w:t>, desde (</w:t>
       </w:r>
@@ -7247,7 +10401,6 @@
           <w:bCs/>
           <w:sz w:val="32"/>
           <w:szCs w:val="32"/>
-          <w:highlight w:val="lightGray"/>
         </w:rPr>
         <w:t>2,0,0</w:t>
       </w:r>
@@ -7256,7 +10409,6 @@
           <w:rFonts w:eastAsiaTheme="minorEastAsia"/>
           <w:sz w:val="32"/>
           <w:szCs w:val="32"/>
-          <w:highlight w:val="lightGray"/>
         </w:rPr>
         <w:t>) hasta (</w:t>
       </w:r>
@@ -7267,7 +10419,6 @@
           <w:bCs/>
           <w:sz w:val="32"/>
           <w:szCs w:val="32"/>
-          <w:highlight w:val="lightGray"/>
         </w:rPr>
         <w:t>3,4,0</w:t>
       </w:r>
@@ -7276,7 +10427,6 @@
           <w:rFonts w:eastAsiaTheme="minorEastAsia"/>
           <w:sz w:val="32"/>
           <w:szCs w:val="32"/>
-          <w:highlight w:val="lightGray"/>
         </w:rPr>
         <w:t xml:space="preserve">) seguido por el segmento vertical desde </w:t>
       </w:r>
@@ -7289,7 +10439,6 @@
                 <w:i/>
                 <w:sz w:val="32"/>
                 <w:szCs w:val="32"/>
-                <w:highlight w:val="lightGray"/>
               </w:rPr>
             </m:ctrlPr>
           </m:sSubPr>
@@ -7299,7 +10448,6 @@
                 <w:rFonts w:ascii="Cambria Math" w:eastAsiaTheme="minorEastAsia" w:hAnsi="Cambria Math"/>
                 <w:sz w:val="32"/>
                 <w:szCs w:val="32"/>
-                <w:highlight w:val="lightGray"/>
               </w:rPr>
               <m:t>C</m:t>
             </m:r>
@@ -7310,7 +10458,6 @@
                 <w:rFonts w:ascii="Cambria Math" w:eastAsiaTheme="minorEastAsia" w:hAnsi="Cambria Math"/>
                 <w:sz w:val="32"/>
                 <w:szCs w:val="32"/>
-                <w:highlight w:val="lightGray"/>
               </w:rPr>
               <m:t>2</m:t>
             </m:r>
@@ -7322,7 +10469,6 @@
           <w:rFonts w:eastAsiaTheme="minorEastAsia"/>
           <w:sz w:val="32"/>
           <w:szCs w:val="32"/>
-          <w:highlight w:val="lightGray"/>
         </w:rPr>
         <w:t xml:space="preserve"> desde (</w:t>
       </w:r>
@@ -7333,7 +10479,6 @@
           <w:bCs/>
           <w:sz w:val="32"/>
           <w:szCs w:val="32"/>
-          <w:highlight w:val="lightGray"/>
         </w:rPr>
         <w:t>3,4</w:t>
       </w:r>
@@ -7344,7 +10489,6 @@
           <w:bCs/>
           <w:sz w:val="32"/>
           <w:szCs w:val="32"/>
-          <w:highlight w:val="lightGray"/>
         </w:rPr>
         <w:t>,</w:t>
       </w:r>
@@ -7355,7 +10499,6 @@
           <w:bCs/>
           <w:sz w:val="32"/>
           <w:szCs w:val="32"/>
-          <w:highlight w:val="lightGray"/>
         </w:rPr>
         <w:t>5</w:t>
       </w:r>
@@ -7364,7 +10507,6 @@
           <w:rFonts w:eastAsiaTheme="minorEastAsia"/>
           <w:sz w:val="32"/>
           <w:szCs w:val="32"/>
-          <w:highlight w:val="lightGray"/>
         </w:rPr>
         <w:t>) hasta (</w:t>
       </w:r>
@@ -7375,7 +10517,6 @@
           <w:bCs/>
           <w:sz w:val="32"/>
           <w:szCs w:val="32"/>
-          <w:highlight w:val="lightGray"/>
         </w:rPr>
         <w:t>3,4,0</w:t>
       </w:r>
@@ -7384,7 +10525,6 @@
           <w:rFonts w:eastAsiaTheme="minorEastAsia"/>
           <w:sz w:val="32"/>
           <w:szCs w:val="32"/>
-          <w:highlight w:val="lightGray"/>
         </w:rPr>
         <w:t>)</w:t>
       </w:r>
@@ -7539,7 +10679,6 @@
           <w:sz w:val="32"/>
           <w:szCs w:val="32"/>
         </w:rPr>
-        <w:lastRenderedPageBreak/>
         <w:t>Graficamos los puntos para tener una idea de los segmentos</w:t>
       </w:r>
       <w:r>
@@ -7893,6 +11032,7 @@
           <w:sz w:val="32"/>
           <w:szCs w:val="32"/>
         </w:rPr>
+        <w:lastRenderedPageBreak/>
         <w:t>Como no vamos a mover de 0 a 4 podemos decir que los valores de t son 0 y 1</w:t>
       </w:r>
       <w:r>
@@ -8047,7 +11187,6 @@
           <w:sz w:val="32"/>
           <w:szCs w:val="32"/>
         </w:rPr>
-        <w:lastRenderedPageBreak/>
         <w:drawing>
           <wp:inline distT="0" distB="0" distL="0" distR="0" wp14:anchorId="0DF8D4C7" wp14:editId="2D92B4E9">
             <wp:extent cx="5612130" cy="2738755"/>
@@ -8868,7 +12007,6 @@
           <w:sz w:val="32"/>
           <w:szCs w:val="32"/>
         </w:rPr>
-        <w:lastRenderedPageBreak/>
         <w:drawing>
           <wp:inline distT="0" distB="0" distL="0" distR="0" wp14:anchorId="537EF737" wp14:editId="3CD1B4B5">
             <wp:extent cx="5610858" cy="382385"/>
@@ -8958,7 +12096,29 @@
           <w:sz w:val="24"/>
           <w:szCs w:val="24"/>
         </w:rPr>
-        <w:t>F(x,y,z)=(</w:t>
+        <w:t>F(</w:t>
+      </w:r>
+      <w:proofErr w:type="spellStart"/>
+      <w:r>
+        <w:rPr>
+          <w:rFonts w:eastAsiaTheme="minorEastAsia"/>
+          <w:b/>
+          <w:bCs/>
+          <w:sz w:val="24"/>
+          <w:szCs w:val="24"/>
+        </w:rPr>
+        <w:t>x,y,z</w:t>
+      </w:r>
+      <w:proofErr w:type="spellEnd"/>
+      <w:r>
+        <w:rPr>
+          <w:rFonts w:eastAsiaTheme="minorEastAsia"/>
+          <w:b/>
+          <w:bCs/>
+          <w:sz w:val="24"/>
+          <w:szCs w:val="24"/>
+        </w:rPr>
+        <w:t>)=(</w:t>
       </w:r>
       <w:proofErr w:type="spellStart"/>
       <w:r>
@@ -9152,18 +12312,7 @@
             <w:sz w:val="24"/>
             <w:szCs w:val="24"/>
           </w:rPr>
-          <m:t>∇</m:t>
-        </m:r>
-        <m:r>
-          <m:rPr>
-            <m:sty m:val="p"/>
-          </m:rPr>
-          <w:rPr>
-            <w:rFonts w:ascii="Cambria Math" w:eastAsiaTheme="minorEastAsia" w:hAnsi="Cambria Math" w:cs="Tahoma"/>
-            <w:sz w:val="24"/>
-            <w:szCs w:val="24"/>
-          </w:rPr>
-          <m:t>X</m:t>
+          <m:t>∇X</m:t>
         </m:r>
       </m:oMath>
       <w:r>
@@ -9361,18 +12510,7 @@
                 <w:sz w:val="32"/>
                 <w:szCs w:val="32"/>
               </w:rPr>
-              <m:t>a</m:t>
-            </m:r>
-            <m:r>
-              <m:rPr>
-                <m:sty m:val="bi"/>
-              </m:rPr>
-              <w:rPr>
-                <w:rFonts w:ascii="Cambria Math" w:eastAsiaTheme="minorEastAsia" w:hAnsi="Cambria Math"/>
-                <w:sz w:val="32"/>
-                <w:szCs w:val="32"/>
-              </w:rPr>
-              <m:t>z</m:t>
+              <m:t>az</m:t>
             </m:r>
           </m:den>
         </m:f>
@@ -9385,18 +12523,7 @@
             <w:sz w:val="32"/>
             <w:szCs w:val="32"/>
           </w:rPr>
-          <m:t xml:space="preserve"> </m:t>
-        </m:r>
-        <m:r>
-          <m:rPr>
-            <m:sty m:val="bi"/>
-          </m:rPr>
-          <w:rPr>
-            <w:rFonts w:ascii="Cambria Math" w:eastAsiaTheme="minorEastAsia" w:hAnsi="Cambria Math"/>
-            <w:sz w:val="32"/>
-            <w:szCs w:val="32"/>
-          </w:rPr>
-          <m:t>,</m:t>
+          <m:t xml:space="preserve"> ,</m:t>
         </m:r>
         <m:f>
           <m:fPr>
@@ -9543,18 +12670,7 @@
                 <w:sz w:val="32"/>
                 <w:szCs w:val="32"/>
               </w:rPr>
-              <m:t>a</m:t>
-            </m:r>
-            <m:r>
-              <m:rPr>
-                <m:sty m:val="bi"/>
-              </m:rPr>
-              <w:rPr>
-                <w:rFonts w:ascii="Cambria Math" w:eastAsiaTheme="minorEastAsia" w:hAnsi="Cambria Math"/>
-                <w:sz w:val="32"/>
-                <w:szCs w:val="32"/>
-              </w:rPr>
-              <m:t>x</m:t>
+              <m:t>ax</m:t>
             </m:r>
           </m:den>
         </m:f>
@@ -9634,18 +12750,7 @@
                 <w:sz w:val="32"/>
                 <w:szCs w:val="32"/>
               </w:rPr>
-              <m:t>a</m:t>
-            </m:r>
-            <m:r>
-              <m:rPr>
-                <m:sty m:val="bi"/>
-              </m:rPr>
-              <w:rPr>
-                <w:rFonts w:ascii="Cambria Math" w:eastAsiaTheme="minorEastAsia" w:hAnsi="Cambria Math"/>
-                <w:sz w:val="32"/>
-                <w:szCs w:val="32"/>
-              </w:rPr>
-              <m:t>x</m:t>
+              <m:t>ax</m:t>
             </m:r>
           </m:den>
         </m:f>
@@ -9725,18 +12830,7 @@
                 <w:sz w:val="32"/>
                 <w:szCs w:val="32"/>
               </w:rPr>
-              <m:t>a</m:t>
-            </m:r>
-            <m:r>
-              <m:rPr>
-                <m:sty m:val="bi"/>
-              </m:rPr>
-              <w:rPr>
-                <w:rFonts w:ascii="Cambria Math" w:eastAsiaTheme="minorEastAsia" w:hAnsi="Cambria Math"/>
-                <w:sz w:val="32"/>
-                <w:szCs w:val="32"/>
-              </w:rPr>
-              <m:t>y</m:t>
+              <m:t>ay</m:t>
             </m:r>
           </m:den>
         </m:f>
@@ -9789,7 +12883,7 @@
           <w:sz w:val="32"/>
           <w:szCs w:val="32"/>
         </w:rPr>
-        <w:t xml:space="preserve"> F(x,y,z) =(</w:t>
+        <w:t xml:space="preserve"> F(</w:t>
       </w:r>
       <w:proofErr w:type="spellStart"/>
       <w:r>
@@ -9800,6 +12894,28 @@
           <w:sz w:val="32"/>
           <w:szCs w:val="32"/>
         </w:rPr>
+        <w:t>x,y,z</w:t>
+      </w:r>
+      <w:proofErr w:type="spellEnd"/>
+      <w:r>
+        <w:rPr>
+          <w:rFonts w:eastAsiaTheme="minorEastAsia"/>
+          <w:b/>
+          <w:bCs/>
+          <w:sz w:val="32"/>
+          <w:szCs w:val="32"/>
+        </w:rPr>
+        <w:t>) =(</w:t>
+      </w:r>
+      <w:proofErr w:type="spellStart"/>
+      <w:r>
+        <w:rPr>
+          <w:rFonts w:eastAsiaTheme="minorEastAsia"/>
+          <w:b/>
+          <w:bCs/>
+          <w:sz w:val="32"/>
+          <w:szCs w:val="32"/>
+        </w:rPr>
         <w:t>y,z</w:t>
       </w:r>
       <w:proofErr w:type="spellEnd"/>
@@ -9833,7 +12949,29 @@
           <w:sz w:val="32"/>
           <w:szCs w:val="32"/>
         </w:rPr>
-        <w:t>) + x,y *cos(</w:t>
+        <w:t xml:space="preserve">) + </w:t>
+      </w:r>
+      <w:proofErr w:type="spellStart"/>
+      <w:r>
+        <w:rPr>
+          <w:rFonts w:eastAsiaTheme="minorEastAsia"/>
+          <w:b/>
+          <w:bCs/>
+          <w:sz w:val="32"/>
+          <w:szCs w:val="32"/>
+        </w:rPr>
+        <w:t>x,y</w:t>
+      </w:r>
+      <w:proofErr w:type="spellEnd"/>
+      <w:r>
+        <w:rPr>
+          <w:rFonts w:eastAsiaTheme="minorEastAsia"/>
+          <w:b/>
+          <w:bCs/>
+          <w:sz w:val="32"/>
+          <w:szCs w:val="32"/>
+        </w:rPr>
+        <w:t xml:space="preserve"> *cos(</w:t>
       </w:r>
       <w:proofErr w:type="spellStart"/>
       <w:r>
@@ -9979,18 +13117,7 @@
               <w:sz w:val="32"/>
               <w:szCs w:val="32"/>
             </w:rPr>
-            <m:t xml:space="preserve">=1            </m:t>
-          </m:r>
-          <m:r>
-            <m:rPr>
-              <m:sty m:val="bi"/>
-            </m:rPr>
-            <w:rPr>
-              <w:rFonts w:ascii="Cambria Math" w:eastAsiaTheme="minorEastAsia" w:hAnsi="Cambria Math"/>
-              <w:sz w:val="32"/>
-              <w:szCs w:val="32"/>
-            </w:rPr>
-            <m:t xml:space="preserve"> </m:t>
+            <m:t xml:space="preserve">=1             </m:t>
           </m:r>
         </m:oMath>
       </m:oMathPara>
@@ -10075,18 +13202,7 @@
                   <w:sz w:val="32"/>
                   <w:szCs w:val="32"/>
                 </w:rPr>
-                <m:t>a</m:t>
-              </m:r>
-              <m:r>
-                <m:rPr>
-                  <m:sty m:val="bi"/>
-                </m:rPr>
-                <w:rPr>
-                  <w:rFonts w:ascii="Cambria Math" w:eastAsiaTheme="minorEastAsia" w:hAnsi="Cambria Math"/>
-                  <w:sz w:val="32"/>
-                  <w:szCs w:val="32"/>
-                </w:rPr>
-                <m:t>z</m:t>
+                <m:t>az</m:t>
               </m:r>
             </m:den>
           </m:f>
@@ -10099,18 +13215,7 @@
               <w:sz w:val="32"/>
               <w:szCs w:val="32"/>
             </w:rPr>
-            <m:t>=</m:t>
-          </m:r>
-          <m:r>
-            <m:rPr>
-              <m:sty m:val="bi"/>
-            </m:rPr>
-            <w:rPr>
-              <w:rFonts w:ascii="Cambria Math" w:eastAsiaTheme="minorEastAsia" w:hAnsi="Cambria Math"/>
-              <w:sz w:val="32"/>
-              <w:szCs w:val="32"/>
-            </w:rPr>
-            <m:t>cos</m:t>
+            <m:t>=cos</m:t>
           </m:r>
           <m:d>
             <m:dPr>
@@ -10148,18 +13253,7 @@
               <w:sz w:val="32"/>
               <w:szCs w:val="32"/>
             </w:rPr>
-            <m:t>-yz*sin(yz)</m:t>
-          </m:r>
-          <m:r>
-            <m:rPr>
-              <m:sty m:val="bi"/>
-            </m:rPr>
-            <w:rPr>
-              <w:rFonts w:ascii="Cambria Math" w:eastAsiaTheme="minorEastAsia" w:hAnsi="Cambria Math"/>
-              <w:sz w:val="32"/>
-              <w:szCs w:val="32"/>
-            </w:rPr>
-            <m:t xml:space="preserve">         </m:t>
+            <m:t xml:space="preserve">-yz*sin(yz)         </m:t>
           </m:r>
         </m:oMath>
       </m:oMathPara>
@@ -10257,29 +13351,7 @@
               <w:sz w:val="32"/>
               <w:szCs w:val="32"/>
             </w:rPr>
-            <m:t>=</m:t>
-          </m:r>
-          <m:r>
-            <m:rPr>
-              <m:sty m:val="bi"/>
-            </m:rPr>
-            <w:rPr>
-              <w:rFonts w:ascii="Cambria Math" w:eastAsiaTheme="minorEastAsia" w:hAnsi="Cambria Math"/>
-              <w:sz w:val="32"/>
-              <w:szCs w:val="32"/>
-            </w:rPr>
-            <m:t>0</m:t>
-          </m:r>
-          <m:r>
-            <m:rPr>
-              <m:sty m:val="bi"/>
-            </m:rPr>
-            <w:rPr>
-              <w:rFonts w:ascii="Cambria Math" w:eastAsiaTheme="minorEastAsia" w:hAnsi="Cambria Math"/>
-              <w:sz w:val="32"/>
-              <w:szCs w:val="32"/>
-            </w:rPr>
-            <m:t xml:space="preserve">     </m:t>
+            <m:t xml:space="preserve">=0     </m:t>
           </m:r>
         </m:oMath>
       </m:oMathPara>
@@ -10364,18 +13436,7 @@
                   <w:sz w:val="32"/>
                   <w:szCs w:val="32"/>
                 </w:rPr>
-                <m:t>a</m:t>
-              </m:r>
-              <m:r>
-                <m:rPr>
-                  <m:sty m:val="bi"/>
-                </m:rPr>
-                <w:rPr>
-                  <w:rFonts w:ascii="Cambria Math" w:eastAsiaTheme="minorEastAsia" w:hAnsi="Cambria Math"/>
-                  <w:sz w:val="32"/>
-                  <w:szCs w:val="32"/>
-                </w:rPr>
-                <m:t>x</m:t>
+                <m:t>ax</m:t>
               </m:r>
             </m:den>
           </m:f>
@@ -10473,18 +13534,7 @@
                   <w:sz w:val="32"/>
                   <w:szCs w:val="32"/>
                 </w:rPr>
-                <m:t>a</m:t>
-              </m:r>
-              <m:r>
-                <m:rPr>
-                  <m:sty m:val="bi"/>
-                </m:rPr>
-                <w:rPr>
-                  <w:rFonts w:ascii="Cambria Math" w:eastAsiaTheme="minorEastAsia" w:hAnsi="Cambria Math"/>
-                  <w:sz w:val="32"/>
-                  <w:szCs w:val="32"/>
-                </w:rPr>
-                <m:t>x</m:t>
+                <m:t>ax</m:t>
               </m:r>
             </m:den>
           </m:f>
@@ -10582,18 +13632,7 @@
                   <w:sz w:val="32"/>
                   <w:szCs w:val="32"/>
                 </w:rPr>
-                <m:t>a</m:t>
-              </m:r>
-              <m:r>
-                <m:rPr>
-                  <m:sty m:val="bi"/>
-                </m:rPr>
-                <w:rPr>
-                  <w:rFonts w:ascii="Cambria Math" w:eastAsiaTheme="minorEastAsia" w:hAnsi="Cambria Math"/>
-                  <w:sz w:val="32"/>
-                  <w:szCs w:val="32"/>
-                </w:rPr>
-                <m:t>y</m:t>
+                <m:t>ay</m:t>
               </m:r>
             </m:den>
           </m:f>
@@ -10606,18 +13645,7 @@
               <w:sz w:val="32"/>
               <w:szCs w:val="32"/>
             </w:rPr>
-            <m:t>=</m:t>
-          </m:r>
-          <m:r>
-            <m:rPr>
-              <m:sty m:val="bi"/>
-            </m:rPr>
-            <w:rPr>
-              <w:rFonts w:ascii="Cambria Math" w:eastAsiaTheme="minorEastAsia" w:hAnsi="Cambria Math"/>
-              <w:sz w:val="32"/>
-              <w:szCs w:val="32"/>
-            </w:rPr>
-            <m:t>1</m:t>
+            <m:t>=1</m:t>
           </m:r>
         </m:oMath>
       </m:oMathPara>
@@ -10663,6 +13691,7 @@
             <w:sz w:val="32"/>
             <w:szCs w:val="32"/>
           </w:rPr>
+          <w:lastRenderedPageBreak/>
           <m:t>∇</m:t>
         </m:r>
         <m:r>
@@ -10846,17 +13875,7 @@
           <w:sz w:val="32"/>
           <w:szCs w:val="32"/>
         </w:rPr>
-        <w:t>)</w:t>
-      </w:r>
-      <w:r>
-        <w:rPr>
-          <w:rFonts w:eastAsiaTheme="minorEastAsia"/>
-          <w:b/>
-          <w:bCs/>
-          <w:sz w:val="32"/>
-          <w:szCs w:val="32"/>
-        </w:rPr>
-        <w:t>=</w:t>
+        <w:t>)=</w:t>
       </w:r>
     </w:p>
     <w:p>
@@ -11034,7 +14053,6 @@
           <w:sz w:val="32"/>
           <w:szCs w:val="32"/>
         </w:rPr>
-        <w:lastRenderedPageBreak/>
         <w:drawing>
           <wp:inline distT="0" distB="0" distL="0" distR="0" wp14:anchorId="1BF5FF9C" wp14:editId="112E15C8">
             <wp:extent cx="5612130" cy="917921"/>
@@ -12094,18 +15112,7 @@
               <w:sz w:val="32"/>
               <w:szCs w:val="32"/>
             </w:rPr>
-            <m:t>=</m:t>
-          </m:r>
-          <m:r>
-            <m:rPr>
-              <m:sty m:val="bi"/>
-            </m:rPr>
-            <w:rPr>
-              <w:rFonts w:ascii="Cambria Math" w:eastAsiaTheme="minorEastAsia" w:hAnsi="Cambria Math"/>
-              <w:sz w:val="32"/>
-              <w:szCs w:val="32"/>
-            </w:rPr>
-            <m:t xml:space="preserve"> </m:t>
+            <m:t xml:space="preserve">= </m:t>
           </m:r>
           <m:f>
             <m:fPr>
@@ -12975,6 +15982,7 @@
               <w:sz w:val="32"/>
               <w:szCs w:val="32"/>
             </w:rPr>
+            <w:lastRenderedPageBreak/>
             <m:t>=t-</m:t>
           </m:r>
           <m:sSup>
@@ -13196,18 +16204,7 @@
                   <w:sz w:val="32"/>
                   <w:szCs w:val="32"/>
                 </w:rPr>
-                <m:t>(</m:t>
-              </m:r>
-              <m:r>
-                <m:rPr>
-                  <m:sty m:val="bi"/>
-                </m:rPr>
-                <w:rPr>
-                  <w:rFonts w:ascii="Cambria Math" w:eastAsiaTheme="minorEastAsia" w:hAnsi="Cambria Math"/>
-                  <w:sz w:val="32"/>
-                  <w:szCs w:val="32"/>
-                </w:rPr>
-                <m:t>t-</m:t>
+                <m:t>(t-</m:t>
               </m:r>
               <m:sSup>
                 <m:sSupPr>
@@ -13300,7 +16297,6 @@
               <w:sz w:val="32"/>
               <w:szCs w:val="32"/>
             </w:rPr>
-            <w:lastRenderedPageBreak/>
             <m:t>W=</m:t>
           </m:r>
           <m:d>
@@ -13745,18 +16741,7 @@
               <w:sz w:val="32"/>
               <w:szCs w:val="32"/>
             </w:rPr>
-            <m:t>W=</m:t>
-          </m:r>
-          <m:r>
-            <m:rPr>
-              <m:sty m:val="bi"/>
-            </m:rPr>
-            <w:rPr>
-              <w:rFonts w:ascii="Cambria Math" w:eastAsiaTheme="minorEastAsia" w:hAnsi="Cambria Math"/>
-              <w:sz w:val="32"/>
-              <w:szCs w:val="32"/>
-            </w:rPr>
-            <m:t xml:space="preserve"> </m:t>
+            <m:t xml:space="preserve">W= </m:t>
           </m:r>
           <m:f>
             <m:fPr>
@@ -13853,13 +16838,7 @@
         <w:rPr>
           <w:rFonts w:eastAsiaTheme="minorEastAsia"/>
         </w:rPr>
-        <w:t>para</w:t>
-      </w:r>
-      <w:r>
-        <w:rPr>
-          <w:rFonts w:eastAsiaTheme="minorEastAsia"/>
-        </w:rPr>
-        <w:t xml:space="preserve"> mover la partícula a lo largo de la curva</w:t>
+        <w:t>para mover la partícula a lo largo de la curva</w:t>
       </w:r>
       <w:r>
         <w:rPr>
@@ -15357,6 +18336,11 @@
       <w:szCs w:val="32"/>
     </w:rPr>
   </w:style>
+  <w:style w:type="character" w:customStyle="1" w:styleId="mop">
+    <w:name w:val="mop"/>
+    <w:basedOn w:val="Fuentedeprrafopredeter"/>
+    <w:rsid w:val="004F04FE"/>
+  </w:style>
 </w:styles>
 </file>
 

</xml_diff>